<commit_message>
Update signals and systems notes
</commit_message>
<xml_diff>
--- a/notes/signals-and-systems-summary.docx
+++ b/notes/signals-and-systems-summary.docx
@@ -16,7 +16,42 @@
         </w:numPr>
       </w:pPr>
       <w:r>
-        <w:t>Are LCCDE inherently LTI?</w:t>
+        <w:t xml:space="preserve">Simple question: why is it </w:t>
+      </w:r>
+      <m:oMath>
+        <m:r>
+          <w:rPr>
+            <w:rFonts w:ascii="Cambria Math" w:hAnsi="Cambria Math"/>
+          </w:rPr>
+          <m:t>j</m:t>
+        </m:r>
+        <m:r>
+          <m:rPr>
+            <m:sty m:val="p"/>
+          </m:rPr>
+          <w:rPr>
+            <w:rFonts w:ascii="Cambria Math" w:hAnsi="Cambria Math"/>
+          </w:rPr>
+          <m:t>Ω</m:t>
+        </m:r>
+      </m:oMath>
+      <w:r>
+        <w:rPr>
+          <w:rFonts w:eastAsiaTheme="minorEastAsia"/>
+        </w:rPr>
+        <w:t>? Why is it imaginary?</w:t>
+      </w:r>
+      <w:r>
+        <w:rPr>
+          <w:rFonts w:eastAsiaTheme="minorEastAsia"/>
+        </w:rPr>
+        <w:t xml:space="preserve"> Where does that come from? </w:t>
+      </w:r>
+      <w:r>
+        <w:rPr>
+          <w:rFonts w:eastAsiaTheme="minorEastAsia"/>
+        </w:rPr>
+        <w:t>Is it because you decompose into complex sinusoids (that may add up to be real)?</w:t>
       </w:r>
     </w:p>
     <w:p>
@@ -26,15 +61,9 @@
           <w:ilvl w:val="0"/>
           <w:numId w:val="1"/>
         </w:numPr>
-        <w:rPr>
-          <w:rFonts w:eastAsiaTheme="minorEastAsia"/>
-        </w:rPr>
-      </w:pPr>
-      <w:r>
-        <w:rPr>
-          <w:rFonts w:eastAsiaTheme="minorEastAsia"/>
-        </w:rPr>
-        <w:t>Is LTI system required for all of these properties?</w:t>
+      </w:pPr>
+      <w:r>
+        <w:t>Are LCCDE inherently LTI?</w:t>
       </w:r>
     </w:p>
     <w:p>
@@ -52,7 +81,7 @@
         <w:rPr>
           <w:rFonts w:eastAsiaTheme="minorEastAsia"/>
         </w:rPr>
-        <w:t>Can all LTI systems be described by LCCDE?</w:t>
+        <w:t>Is LTI system required for all of these properties?</w:t>
       </w:r>
     </w:p>
     <w:p>
@@ -70,7 +99,7 @@
         <w:rPr>
           <w:rFonts w:eastAsiaTheme="minorEastAsia"/>
         </w:rPr>
-        <w:t>LTI systems not described by LCCDE</w:t>
+        <w:t>Can all LTI systems be described by LCCDE?</w:t>
       </w:r>
     </w:p>
     <w:p>
@@ -88,7 +117,7 @@
         <w:rPr>
           <w:rFonts w:eastAsiaTheme="minorEastAsia"/>
         </w:rPr>
-        <w:t>When can you use LCCDE?</w:t>
+        <w:t>LTI systems not described by LCCDE</w:t>
       </w:r>
     </w:p>
     <w:p>
@@ -106,56 +135,156 @@
         <w:rPr>
           <w:rFonts w:eastAsiaTheme="minorEastAsia"/>
         </w:rPr>
+        <w:t>When can you use LCCDE?</w:t>
+      </w:r>
+    </w:p>
+    <w:p>
+      <w:pPr>
+        <w:pStyle w:val="ListParagraph"/>
+        <w:numPr>
+          <w:ilvl w:val="0"/>
+          <w:numId w:val="1"/>
+        </w:numPr>
+        <w:rPr>
+          <w:rFonts w:eastAsiaTheme="minorEastAsia"/>
+        </w:rPr>
+      </w:pPr>
+      <w:r>
+        <w:rPr>
+          <w:rFonts w:eastAsiaTheme="minorEastAsia"/>
+        </w:rPr>
         <w:t>Why do we use unilateral LT but bilateral ZT?</w:t>
       </w:r>
     </w:p>
     <w:p>
-      <w:r>
-        <w:t>Summarize the most important points from memory.</w:t>
-      </w:r>
-    </w:p>
-    <w:p/>
-    <w:p/>
-    <w:p/>
-    <w:p/>
-    <w:p/>
-    <w:p>
-      <w:r>
-        <w:t xml:space="preserve">In the frequency domain, each frequency component is defined by frequency, amplitude, and phase. When analyzing signals all at the same frequency, you can use phasor analysis, which is vector </w:t>
-      </w:r>
-      <w:r>
-        <w:t xml:space="preserve">arithmetic </w:t>
-      </w:r>
-      <w:r>
-        <w:t>using amplitude and phase.</w:t>
-      </w:r>
-      <w:r>
-        <w:t xml:space="preserve"> That is, signals are represented as vectors, and you can add/subtract them accordingly.</w:t>
-      </w:r>
-    </w:p>
-    <w:p/>
-    <w:p/>
-    <w:p>
+      <w:pPr>
+        <w:pStyle w:val="ListParagraph"/>
+        <w:numPr>
+          <w:ilvl w:val="0"/>
+          <w:numId w:val="1"/>
+        </w:numPr>
+        <w:rPr>
+          <w:rFonts w:eastAsiaTheme="minorEastAsia"/>
+        </w:rPr>
+      </w:pPr>
+      <w:r>
+        <w:rPr>
+          <w:rFonts w:eastAsiaTheme="minorEastAsia"/>
+        </w:rPr>
+        <w:t>I think we typically talk about PSD, which is applicable to stationary processes. Even if a signal is time-limited, we assume it extends to infinity.</w:t>
+      </w:r>
+    </w:p>
+    <w:p>
+      <w:pPr>
+        <w:pStyle w:val="ListParagraph"/>
+        <w:numPr>
+          <w:ilvl w:val="0"/>
+          <w:numId w:val="1"/>
+        </w:numPr>
+        <w:rPr>
+          <w:rFonts w:eastAsiaTheme="minorEastAsia"/>
+        </w:rPr>
+      </w:pPr>
+      <w:r>
+        <w:rPr>
+          <w:rFonts w:eastAsiaTheme="minorEastAsia"/>
+        </w:rPr>
+        <w:t>DTFT in the limit</w:t>
+      </w:r>
+    </w:p>
+    <w:p>
+      <w:pPr>
+        <w:pStyle w:val="ListParagraph"/>
+        <w:numPr>
+          <w:ilvl w:val="0"/>
+          <w:numId w:val="1"/>
+        </w:numPr>
+        <w:rPr>
+          <w:rFonts w:eastAsiaTheme="minorEastAsia"/>
+        </w:rPr>
+      </w:pPr>
+      <w:r>
+        <w:rPr>
+          <w:rFonts w:eastAsiaTheme="minorEastAsia"/>
+        </w:rPr>
+        <w:t>I think all impulses – certainly for continuous time – need to be taken in the limit. E.g. to take the inverse CTFT of 1 to get dirac delta in time, or to take the CTFT of a constant or a sinusoid.</w:t>
+      </w:r>
+      <w:r>
+        <w:rPr>
+          <w:rFonts w:eastAsiaTheme="minorEastAsia"/>
+        </w:rPr>
+        <w:t xml:space="preserve"> It’s duality.</w:t>
+      </w:r>
+    </w:p>
+    <w:p>
+      <w:pPr>
+        <w:rPr>
+          <w:rFonts w:eastAsiaTheme="minorEastAsia"/>
+        </w:rPr>
+      </w:pPr>
+      <w:r>
+        <w:rPr>
+          <w:rFonts w:eastAsiaTheme="minorEastAsia"/>
+        </w:rPr>
+        <w:t>Random notes:</w:t>
+      </w:r>
+    </w:p>
+    <w:p>
+      <w:pPr>
+        <w:pStyle w:val="ListParagraph"/>
+        <w:numPr>
+          <w:ilvl w:val="0"/>
+          <w:numId w:val="2"/>
+        </w:numPr>
+      </w:pPr>
       <w:r>
         <w:t>PSD vs. ESD – notice that Fourier series is averaged over the period. Fourier transform is not because it is energy.</w:t>
       </w:r>
     </w:p>
     <w:p>
+      <w:pPr>
+        <w:pStyle w:val="ListParagraph"/>
+        <w:numPr>
+          <w:ilvl w:val="0"/>
+          <w:numId w:val="2"/>
+        </w:numPr>
+      </w:pPr>
       <w:r>
         <w:t>Every integration/summation over one period is averaged</w:t>
       </w:r>
     </w:p>
     <w:p>
+      <w:pPr>
+        <w:pStyle w:val="ListParagraph"/>
+        <w:numPr>
+          <w:ilvl w:val="0"/>
+          <w:numId w:val="2"/>
+        </w:numPr>
+      </w:pPr>
       <w:r>
         <w:t>Adding powers, orthogonality in freq domain</w:t>
       </w:r>
     </w:p>
     <w:p>
+      <w:pPr>
+        <w:pStyle w:val="ListParagraph"/>
+        <w:numPr>
+          <w:ilvl w:val="0"/>
+          <w:numId w:val="2"/>
+        </w:numPr>
+      </w:pPr>
       <w:r>
         <w:t>Integrating powers/energy – Parseval’s or Plancherel’s theorem</w:t>
       </w:r>
     </w:p>
     <w:p>
+      <w:pPr>
+        <w:pStyle w:val="ListParagraph"/>
+        <w:numPr>
+          <w:ilvl w:val="0"/>
+          <w:numId w:val="2"/>
+        </w:numPr>
+      </w:pPr>
       <w:r>
         <w:t xml:space="preserve">System must be initially at rest because </w:t>
       </w:r>
@@ -219,25 +348,76 @@
         <w:rPr>
           <w:rFonts w:eastAsiaTheme="minorEastAsia"/>
         </w:rPr>
-        <w:t>.</w:t>
-      </w:r>
-      <w:r>
-        <w:rPr>
-          <w:rFonts w:eastAsiaTheme="minorEastAsia"/>
-        </w:rPr>
-        <w:t xml:space="preserve"> If there is no input, then output must be zero. </w:t>
+        <w:t xml:space="preserve">. If there is no input, then output must be zero. </w:t>
+      </w:r>
+    </w:p>
+    <w:p>
+      <w:pPr>
+        <w:rPr>
+          <w:rFonts w:eastAsiaTheme="minorEastAsia"/>
+        </w:rPr>
+      </w:pPr>
+    </w:p>
+    <w:p>
+      <w:r>
+        <w:t>Summarize the most important points from memory.</w:t>
       </w:r>
     </w:p>
     <w:p/>
     <w:p/>
     <w:p>
       <w:r>
+        <w:t>System properties</w:t>
+      </w:r>
+    </w:p>
+    <w:p>
+      <w:r>
+        <w:t>Linearity</w:t>
+      </w:r>
+    </w:p>
+    <w:p>
+      <w:r>
+        <w:t>Time invariance</w:t>
+      </w:r>
+    </w:p>
+    <w:p>
+      <w:r>
+        <w:t>Causality</w:t>
+      </w:r>
+    </w:p>
+    <w:p>
+      <w:r>
+        <w:lastRenderedPageBreak/>
+        <w:t>Stability</w:t>
+      </w:r>
+    </w:p>
+    <w:p/>
+    <w:p/>
+    <w:p>
+      <w:r>
+        <w:t xml:space="preserve">In the frequency domain, each frequency component is defined by frequency, amplitude, and phase. When analyzing signals all at the same frequency, you can use phasor analysis, which is vector </w:t>
+      </w:r>
+      <w:r>
+        <w:t xml:space="preserve">arithmetic </w:t>
+      </w:r>
+      <w:r>
+        <w:t>using amplitude and phase.</w:t>
+      </w:r>
+      <w:r>
+        <w:t xml:space="preserve"> That is, signals are represented as vectors, and you can add/subtract them accordingly.</w:t>
+      </w:r>
+    </w:p>
+    <w:p/>
+    <w:p/>
+    <w:p/>
+    <w:p/>
+    <w:p>
+      <w:r>
         <w:t>Continuous time</w:t>
       </w:r>
     </w:p>
     <w:p>
       <w:r>
-        <w:lastRenderedPageBreak/>
         <w:t>Fourier series</w:t>
       </w:r>
     </w:p>
@@ -1318,6 +1498,7 @@
         <w:rPr>
           <w:rFonts w:eastAsiaTheme="minorEastAsia"/>
         </w:rPr>
+        <w:lastRenderedPageBreak/>
         <w:t>Typically, we use unilateral LT, not bilateral</w:t>
       </w:r>
       <w:r>
@@ -1581,6 +1762,38 @@
         </w:rPr>
         <w:t>Time-domain sinc, freq-domain brick wall – does this have a LT? I don’t think this is realizable. Does LT even exist?</w:t>
       </w:r>
+      <w:r>
+        <w:rPr>
+          <w:rFonts w:eastAsiaTheme="minorEastAsia"/>
+        </w:rPr>
+        <w:t xml:space="preserve"> I think it should.</w:t>
+      </w:r>
+      <w:r>
+        <w:rPr>
+          <w:rFonts w:eastAsiaTheme="minorEastAsia"/>
+        </w:rPr>
+        <w:t xml:space="preserve"> Perhaps the pole is on the </w:t>
+      </w:r>
+      <m:oMath>
+        <m:r>
+          <w:rPr>
+            <w:rFonts w:ascii="Cambria Math" w:eastAsiaTheme="minorEastAsia" w:hAnsi="Cambria Math"/>
+          </w:rPr>
+          <m:t>jw</m:t>
+        </m:r>
+      </m:oMath>
+      <w:r>
+        <w:rPr>
+          <w:rFonts w:eastAsiaTheme="minorEastAsia"/>
+        </w:rPr>
+        <w:t xml:space="preserve"> axis.</w:t>
+      </w:r>
+      <w:r>
+        <w:rPr>
+          <w:rFonts w:eastAsiaTheme="minorEastAsia"/>
+        </w:rPr>
+        <w:t xml:space="preserve"> But we use unilateral LT – can we use bilateral LT?</w:t>
+      </w:r>
     </w:p>
     <w:p>
       <w:pPr>
@@ -1605,7 +1818,6 @@
         <w:rPr>
           <w:rFonts w:eastAsiaTheme="minorEastAsia"/>
         </w:rPr>
-        <w:lastRenderedPageBreak/>
         <w:t xml:space="preserve">For </w:t>
       </w:r>
       <w:r>
@@ -1779,7 +1991,47 @@
         <w:rPr>
           <w:rFonts w:eastAsiaTheme="minorEastAsia"/>
         </w:rPr>
-        <w:t xml:space="preserve"> axis, the FT may still exist – in the limit. This </w:t>
+        <w:t xml:space="preserve"> axis, the FT may still exist – in the limit</w:t>
+      </w:r>
+      <w:r>
+        <w:rPr>
+          <w:rFonts w:eastAsiaTheme="minorEastAsia"/>
+        </w:rPr>
+        <w:t xml:space="preserve">, which means we take the FT of the signal over a time period </w:t>
+      </w:r>
+      <m:oMath>
+        <m:d>
+          <m:dPr>
+            <m:begChr m:val="["/>
+            <m:endChr m:val="]"/>
+            <m:ctrlPr>
+              <w:rPr>
+                <w:rFonts w:ascii="Cambria Math" w:eastAsiaTheme="minorEastAsia" w:hAnsi="Cambria Math"/>
+                <w:i/>
+              </w:rPr>
+            </m:ctrlPr>
+          </m:dPr>
+          <m:e>
+            <m:r>
+              <w:rPr>
+                <w:rFonts w:ascii="Cambria Math" w:eastAsiaTheme="minorEastAsia" w:hAnsi="Cambria Math"/>
+              </w:rPr>
+              <m:t>-t, t</m:t>
+            </m:r>
+          </m:e>
+        </m:d>
+        <m:r>
+          <w:rPr>
+            <w:rFonts w:ascii="Cambria Math" w:eastAsiaTheme="minorEastAsia" w:hAnsi="Cambria Math"/>
+          </w:rPr>
+          <m:t>, t→∞</m:t>
+        </m:r>
+      </m:oMath>
+      <w:r>
+        <w:rPr>
+          <w:rFonts w:eastAsiaTheme="minorEastAsia"/>
+        </w:rPr>
+        <w:t xml:space="preserve">. This </w:t>
       </w:r>
       <w:r>
         <w:rPr>
@@ -1894,116 +2146,171 @@
         </w:rPr>
         <w:t>. Integrating over the PSD yields the total power of the signal.</w:t>
       </w:r>
-    </w:p>
-    <w:p>
-      <w:pPr>
-        <w:rPr>
-          <w:rFonts w:eastAsiaTheme="minorEastAsia"/>
-        </w:rPr>
-      </w:pPr>
-    </w:p>
-    <w:p>
-      <w:pPr>
-        <w:rPr>
-          <w:rFonts w:eastAsiaTheme="minorEastAsia"/>
-        </w:rPr>
-      </w:pPr>
-    </w:p>
-    <w:p>
-      <w:pPr>
-        <w:rPr>
-          <w:rFonts w:eastAsiaTheme="minorEastAsia"/>
-        </w:rPr>
-      </w:pPr>
-      <w:r>
-        <w:rPr>
-          <w:rFonts w:eastAsiaTheme="minorEastAsia"/>
-        </w:rPr>
-        <w:t>Periodic power signals, PSD</w:t>
-      </w:r>
-    </w:p>
-    <w:p>
-      <w:pPr>
-        <w:rPr>
-          <w:rFonts w:eastAsiaTheme="minorEastAsia"/>
-        </w:rPr>
-      </w:pPr>
-      <w:r>
-        <w:rPr>
-          <w:rFonts w:eastAsiaTheme="minorEastAsia"/>
-        </w:rPr>
-        <w:t>Energy signals, ESD</w:t>
-      </w:r>
-    </w:p>
-    <w:p>
-      <w:pPr>
-        <w:rPr>
-          <w:rFonts w:eastAsiaTheme="minorEastAsia"/>
-        </w:rPr>
-      </w:pPr>
-      <w:r>
-        <w:rPr>
-          <w:rFonts w:eastAsiaTheme="minorEastAsia"/>
-        </w:rPr>
-        <w:t>FT in the limit</w:t>
-      </w:r>
-    </w:p>
-    <w:p>
-      <w:pPr>
-        <w:rPr>
-          <w:rFonts w:eastAsiaTheme="minorEastAsia"/>
-        </w:rPr>
-      </w:pPr>
-      <w:r>
-        <w:rPr>
-          <w:rFonts w:eastAsiaTheme="minorEastAsia"/>
-        </w:rPr>
-        <w:t>Poles and zeros</w:t>
-      </w:r>
-      <w:r>
-        <w:rPr>
-          <w:rFonts w:eastAsiaTheme="minorEastAsia"/>
-        </w:rPr>
-        <w:t xml:space="preserve"> and frequency response</w:t>
-      </w:r>
-    </w:p>
-    <w:p>
-      <w:pPr>
-        <w:rPr>
-          <w:rFonts w:eastAsiaTheme="minorEastAsia"/>
-        </w:rPr>
-      </w:pPr>
-      <w:r>
-        <w:rPr>
-          <w:rFonts w:eastAsiaTheme="minorEastAsia"/>
-        </w:rPr>
-        <w:t>Real signal/system = only real poles or complex conjugate poles</w:t>
-      </w:r>
-    </w:p>
-    <w:p>
-      <w:pPr>
-        <w:rPr>
-          <w:rFonts w:eastAsiaTheme="minorEastAsia"/>
-        </w:rPr>
-      </w:pPr>
-      <w:r>
-        <w:rPr>
-          <w:rFonts w:eastAsiaTheme="minorEastAsia"/>
-        </w:rPr>
-        <w:t xml:space="preserve">For real coefficients, poles and zeros are either real or occur in complex conjugate pairs. </w:t>
-      </w:r>
-    </w:p>
-    <w:p>
-      <w:pPr>
-        <w:rPr>
-          <w:rFonts w:eastAsiaTheme="minorEastAsia"/>
-        </w:rPr>
-      </w:pPr>
-      <w:r>
-        <w:rPr>
-          <w:rFonts w:eastAsiaTheme="minorEastAsia"/>
-        </w:rPr>
-        <w:t>Residues for complex conjugate poles must be complex conjugates.</w:t>
+      <w:r>
+        <w:rPr>
+          <w:rFonts w:eastAsiaTheme="minorEastAsia"/>
+        </w:rPr>
+        <w:t xml:space="preserve"> The PSD is equal to the ESD taken to the limit (I think).</w:t>
+      </w:r>
+    </w:p>
+    <w:p>
+      <w:pPr>
+        <w:rPr>
+          <w:rFonts w:eastAsiaTheme="minorEastAsia"/>
+        </w:rPr>
+      </w:pPr>
+      <w:r>
+        <w:rPr>
+          <w:rFonts w:eastAsiaTheme="minorEastAsia"/>
+        </w:rPr>
+        <w:t xml:space="preserve">If a </w:t>
+      </w:r>
+      <w:r>
+        <w:rPr>
+          <w:rFonts w:eastAsiaTheme="minorEastAsia"/>
+        </w:rPr>
+        <w:t xml:space="preserve">stable, causal, </w:t>
+      </w:r>
+      <w:r>
+        <w:rPr>
+          <w:rFonts w:eastAsiaTheme="minorEastAsia"/>
+        </w:rPr>
+        <w:t>LTI causal</w:t>
+      </w:r>
+      <w:r>
+        <w:rPr>
+          <w:rFonts w:eastAsiaTheme="minorEastAsia"/>
+        </w:rPr>
+        <w:t xml:space="preserve"> </w:t>
+      </w:r>
+      <w:r>
+        <w:rPr>
+          <w:rFonts w:eastAsiaTheme="minorEastAsia"/>
+        </w:rPr>
+        <w:t>can be represented as a LCCDE,</w:t>
+      </w:r>
+      <w:r>
+        <w:rPr>
+          <w:rFonts w:eastAsiaTheme="minorEastAsia"/>
+        </w:rPr>
+        <w:t xml:space="preserve"> </w:t>
+      </w:r>
+      <w:r>
+        <w:rPr>
+          <w:rFonts w:eastAsiaTheme="minorEastAsia"/>
+        </w:rPr>
+        <w:t xml:space="preserve">then its pole-zero geometry determines the frequency response. </w:t>
+      </w:r>
+      <w:r>
+        <w:rPr>
+          <w:rFonts w:eastAsiaTheme="minorEastAsia"/>
+        </w:rPr>
+        <w:t xml:space="preserve">Assume the transfer function is defined by a rational fraction of polynomials in </w:t>
+      </w:r>
+      <m:oMath>
+        <m:r>
+          <w:rPr>
+            <w:rFonts w:ascii="Cambria Math" w:eastAsiaTheme="minorEastAsia" w:hAnsi="Cambria Math"/>
+          </w:rPr>
+          <m:t>s</m:t>
+        </m:r>
+      </m:oMath>
+      <w:r>
+        <w:rPr>
+          <w:rFonts w:eastAsiaTheme="minorEastAsia"/>
+        </w:rPr>
+        <w:t xml:space="preserve"> and a real gain. If all poles and zeros are either real or occur in complex conjugate pairs, then </w:t>
+      </w:r>
+    </w:p>
+    <w:p>
+      <w:pPr>
+        <w:pStyle w:val="ListParagraph"/>
+        <w:numPr>
+          <w:ilvl w:val="0"/>
+          <w:numId w:val="1"/>
+        </w:numPr>
+        <w:rPr>
+          <w:rFonts w:eastAsiaTheme="minorEastAsia"/>
+        </w:rPr>
+      </w:pPr>
+      <w:r>
+        <w:rPr>
+          <w:rFonts w:eastAsiaTheme="minorEastAsia"/>
+        </w:rPr>
+        <w:t>T</w:t>
+      </w:r>
+      <w:r>
+        <w:rPr>
+          <w:rFonts w:eastAsiaTheme="minorEastAsia"/>
+        </w:rPr>
+        <w:t>he polynomial coefficients are real</w:t>
+      </w:r>
+    </w:p>
+    <w:p>
+      <w:pPr>
+        <w:pStyle w:val="ListParagraph"/>
+        <w:numPr>
+          <w:ilvl w:val="0"/>
+          <w:numId w:val="1"/>
+        </w:numPr>
+        <w:rPr>
+          <w:rFonts w:eastAsiaTheme="minorEastAsia"/>
+        </w:rPr>
+      </w:pPr>
+      <w:r>
+        <w:rPr>
+          <w:rFonts w:eastAsiaTheme="minorEastAsia"/>
+        </w:rPr>
+        <w:t>T</w:t>
+      </w:r>
+      <w:r>
+        <w:rPr>
+          <w:rFonts w:eastAsiaTheme="minorEastAsia"/>
+        </w:rPr>
+        <w:t>he frequency response is conjugate symmetric</w:t>
+      </w:r>
+    </w:p>
+    <w:p>
+      <w:pPr>
+        <w:pStyle w:val="ListParagraph"/>
+        <w:numPr>
+          <w:ilvl w:val="0"/>
+          <w:numId w:val="1"/>
+        </w:numPr>
+        <w:rPr>
+          <w:rFonts w:eastAsiaTheme="minorEastAsia"/>
+        </w:rPr>
+      </w:pPr>
+      <w:r>
+        <w:rPr>
+          <w:rFonts w:eastAsiaTheme="minorEastAsia"/>
+        </w:rPr>
+        <w:lastRenderedPageBreak/>
+        <w:t>T</w:t>
+      </w:r>
+      <w:r>
+        <w:rPr>
+          <w:rFonts w:eastAsiaTheme="minorEastAsia"/>
+        </w:rPr>
+        <w:t>he impulse response is real</w:t>
+      </w:r>
+    </w:p>
+    <w:p>
+      <w:pPr>
+        <w:pStyle w:val="ListParagraph"/>
+        <w:numPr>
+          <w:ilvl w:val="0"/>
+          <w:numId w:val="1"/>
+        </w:numPr>
+        <w:rPr>
+          <w:rFonts w:eastAsiaTheme="minorEastAsia"/>
+        </w:rPr>
+      </w:pPr>
+      <w:r>
+        <w:rPr>
+          <w:rFonts w:eastAsiaTheme="minorEastAsia"/>
+        </w:rPr>
+        <w:t>The complex conjugate pairs have complex conjugate residues when using PFE</w:t>
       </w:r>
     </w:p>
     <w:p>
@@ -3745,6 +4052,234 @@
           <w:rFonts w:eastAsiaTheme="minorEastAsia"/>
         </w:rPr>
       </w:pPr>
+      <m:oMath>
+        <m:r>
+          <w:rPr>
+            <w:rFonts w:ascii="Cambria Math" w:eastAsiaTheme="minorEastAsia" w:hAnsi="Cambria Math"/>
+          </w:rPr>
+          <m:t>j</m:t>
+        </m:r>
+        <m:r>
+          <m:rPr>
+            <m:sty m:val="p"/>
+          </m:rPr>
+          <w:rPr>
+            <w:rFonts w:ascii="Cambria Math" w:eastAsiaTheme="minorEastAsia" w:hAnsi="Cambria Math"/>
+          </w:rPr>
+          <m:t>Ω</m:t>
+        </m:r>
+        <m:r>
+          <w:rPr>
+            <w:rFonts w:ascii="Cambria Math" w:eastAsiaTheme="minorEastAsia" w:hAnsi="Cambria Math"/>
+          </w:rPr>
+          <m:t>→</m:t>
+        </m:r>
+        <m:sSup>
+          <m:sSupPr>
+            <m:ctrlPr>
+              <w:rPr>
+                <w:rFonts w:ascii="Cambria Math" w:eastAsiaTheme="minorEastAsia" w:hAnsi="Cambria Math"/>
+                <w:i/>
+              </w:rPr>
+            </m:ctrlPr>
+          </m:sSupPr>
+          <m:e>
+            <m:r>
+              <w:rPr>
+                <w:rFonts w:ascii="Cambria Math" w:eastAsiaTheme="minorEastAsia" w:hAnsi="Cambria Math"/>
+              </w:rPr>
+              <m:t>e</m:t>
+            </m:r>
+          </m:e>
+          <m:sup>
+            <m:r>
+              <w:rPr>
+                <w:rFonts w:ascii="Cambria Math" w:eastAsiaTheme="minorEastAsia" w:hAnsi="Cambria Math"/>
+              </w:rPr>
+              <m:t>jw</m:t>
+            </m:r>
+          </m:sup>
+        </m:sSup>
+      </m:oMath>
+      <w:r>
+        <w:rPr>
+          <w:rFonts w:eastAsiaTheme="minorEastAsia"/>
+        </w:rPr>
+        <w:t xml:space="preserve"> causes </w:t>
+      </w:r>
+      <m:oMath>
+        <m:r>
+          <w:rPr>
+            <w:rFonts w:ascii="Cambria Math" w:eastAsiaTheme="minorEastAsia" w:hAnsi="Cambria Math"/>
+          </w:rPr>
+          <m:t>w</m:t>
+        </m:r>
+      </m:oMath>
+      <w:r>
+        <w:rPr>
+          <w:rFonts w:eastAsiaTheme="minorEastAsia"/>
+        </w:rPr>
+        <w:t xml:space="preserve"> to be mod </w:t>
+      </w:r>
+      <m:oMath>
+        <m:r>
+          <w:rPr>
+            <w:rFonts w:ascii="Cambria Math" w:eastAsiaTheme="minorEastAsia" w:hAnsi="Cambria Math"/>
+          </w:rPr>
+          <m:t>2π</m:t>
+        </m:r>
+      </m:oMath>
+      <w:r>
+        <w:rPr>
+          <w:rFonts w:eastAsiaTheme="minorEastAsia"/>
+        </w:rPr>
+        <w:t xml:space="preserve">, aka periodic with period </w:t>
+      </w:r>
+      <m:oMath>
+        <m:r>
+          <w:rPr>
+            <w:rFonts w:ascii="Cambria Math" w:eastAsiaTheme="minorEastAsia" w:hAnsi="Cambria Math"/>
+          </w:rPr>
+          <m:t>2π</m:t>
+        </m:r>
+      </m:oMath>
+      <w:r>
+        <w:rPr>
+          <w:rFonts w:eastAsiaTheme="minorEastAsia"/>
+        </w:rPr>
+        <w:t>.</w:t>
+      </w:r>
+    </w:p>
+    <w:p>
+      <w:pPr>
+        <w:rPr>
+          <w:rFonts w:eastAsiaTheme="minorEastAsia"/>
+        </w:rPr>
+      </w:pPr>
+      <m:oMathPara>
+        <m:oMath>
+          <m:r>
+            <w:rPr>
+              <w:rFonts w:ascii="Cambria Math" w:eastAsiaTheme="minorEastAsia" w:hAnsi="Cambria Math"/>
+            </w:rPr>
+            <w:lastRenderedPageBreak/>
+            <m:t>w=</m:t>
+          </m:r>
+          <m:f>
+            <m:fPr>
+              <m:ctrlPr>
+                <w:rPr>
+                  <w:rFonts w:ascii="Cambria Math" w:eastAsiaTheme="minorEastAsia" w:hAnsi="Cambria Math"/>
+                  <w:i/>
+                </w:rPr>
+              </m:ctrlPr>
+            </m:fPr>
+            <m:num>
+              <m:r>
+                <w:rPr>
+                  <w:rFonts w:ascii="Cambria Math" w:eastAsiaTheme="minorEastAsia" w:hAnsi="Cambria Math"/>
+                </w:rPr>
+                <m:t>2πf</m:t>
+              </m:r>
+            </m:num>
+            <m:den>
+              <m:sSub>
+                <m:sSubPr>
+                  <m:ctrlPr>
+                    <w:rPr>
+                      <w:rFonts w:ascii="Cambria Math" w:eastAsiaTheme="minorEastAsia" w:hAnsi="Cambria Math"/>
+                      <w:i/>
+                    </w:rPr>
+                  </m:ctrlPr>
+                </m:sSubPr>
+                <m:e>
+                  <m:r>
+                    <w:rPr>
+                      <w:rFonts w:ascii="Cambria Math" w:eastAsiaTheme="minorEastAsia" w:hAnsi="Cambria Math"/>
+                    </w:rPr>
+                    <m:t>f</m:t>
+                  </m:r>
+                </m:e>
+                <m:sub>
+                  <m:r>
+                    <w:rPr>
+                      <w:rFonts w:ascii="Cambria Math" w:eastAsiaTheme="minorEastAsia" w:hAnsi="Cambria Math"/>
+                    </w:rPr>
+                    <m:t>s</m:t>
+                  </m:r>
+                </m:sub>
+              </m:sSub>
+            </m:den>
+          </m:f>
+          <m:r>
+            <w:rPr>
+              <w:rFonts w:ascii="Cambria Math" w:eastAsiaTheme="minorEastAsia" w:hAnsi="Cambria Math"/>
+            </w:rPr>
+            <m:t>=</m:t>
+          </m:r>
+          <m:f>
+            <m:fPr>
+              <m:ctrlPr>
+                <w:rPr>
+                  <w:rFonts w:ascii="Cambria Math" w:eastAsiaTheme="minorEastAsia" w:hAnsi="Cambria Math"/>
+                  <w:i/>
+                </w:rPr>
+              </m:ctrlPr>
+            </m:fPr>
+            <m:num>
+              <m:r>
+                <m:rPr>
+                  <m:sty m:val="p"/>
+                </m:rPr>
+                <w:rPr>
+                  <w:rFonts w:ascii="Cambria Math" w:eastAsiaTheme="minorEastAsia" w:hAnsi="Cambria Math"/>
+                </w:rPr>
+                <m:t>Ω</m:t>
+              </m:r>
+              <m:ctrlPr>
+                <w:rPr>
+                  <w:rFonts w:ascii="Cambria Math" w:eastAsiaTheme="minorEastAsia" w:hAnsi="Cambria Math"/>
+                </w:rPr>
+              </m:ctrlPr>
+            </m:num>
+            <m:den>
+              <m:sSub>
+                <m:sSubPr>
+                  <m:ctrlPr>
+                    <w:rPr>
+                      <w:rFonts w:ascii="Cambria Math" w:eastAsiaTheme="minorEastAsia" w:hAnsi="Cambria Math"/>
+                      <w:i/>
+                    </w:rPr>
+                  </m:ctrlPr>
+                </m:sSubPr>
+                <m:e>
+                  <m:r>
+                    <w:rPr>
+                      <w:rFonts w:ascii="Cambria Math" w:eastAsiaTheme="minorEastAsia" w:hAnsi="Cambria Math"/>
+                    </w:rPr>
+                    <m:t>f</m:t>
+                  </m:r>
+                </m:e>
+                <m:sub>
+                  <m:r>
+                    <w:rPr>
+                      <w:rFonts w:ascii="Cambria Math" w:eastAsiaTheme="minorEastAsia" w:hAnsi="Cambria Math"/>
+                    </w:rPr>
+                    <m:t>S</m:t>
+                  </m:r>
+                </m:sub>
+              </m:sSub>
+            </m:den>
+          </m:f>
+        </m:oMath>
+      </m:oMathPara>
+    </w:p>
+    <w:p>
+      <w:pPr>
+        <w:rPr>
+          <w:rFonts w:eastAsiaTheme="minorEastAsia"/>
+        </w:rPr>
+      </w:pPr>
     </w:p>
     <w:p>
       <w:pPr>
@@ -3916,6 +4451,96 @@
               </m:sSup>
             </m:e>
           </m:nary>
+          <m:r>
+            <w:rPr>
+              <w:rFonts w:ascii="Cambria Math" w:eastAsiaTheme="minorEastAsia" w:hAnsi="Cambria Math"/>
+            </w:rPr>
+            <m:t>=</m:t>
+          </m:r>
+          <m:sSub>
+            <m:sSubPr>
+              <m:ctrlPr>
+                <w:rPr>
+                  <w:rFonts w:ascii="Cambria Math" w:eastAsiaTheme="minorEastAsia" w:hAnsi="Cambria Math"/>
+                  <w:i/>
+                </w:rPr>
+              </m:ctrlPr>
+            </m:sSubPr>
+            <m:e>
+              <m:d>
+                <m:dPr>
+                  <m:begChr m:val=""/>
+                  <m:endChr m:val="|"/>
+                  <m:ctrlPr>
+                    <w:rPr>
+                      <w:rFonts w:ascii="Cambria Math" w:eastAsiaTheme="minorEastAsia" w:hAnsi="Cambria Math"/>
+                      <w:i/>
+                    </w:rPr>
+                  </m:ctrlPr>
+                </m:dPr>
+                <m:e>
+                  <m:r>
+                    <w:rPr>
+                      <w:rFonts w:ascii="Cambria Math" w:eastAsiaTheme="minorEastAsia" w:hAnsi="Cambria Math"/>
+                    </w:rPr>
+                    <m:t>X</m:t>
+                  </m:r>
+                  <m:d>
+                    <m:dPr>
+                      <m:ctrlPr>
+                        <w:rPr>
+                          <w:rFonts w:ascii="Cambria Math" w:eastAsiaTheme="minorEastAsia" w:hAnsi="Cambria Math"/>
+                          <w:i/>
+                        </w:rPr>
+                      </m:ctrlPr>
+                    </m:dPr>
+                    <m:e>
+                      <m:r>
+                        <w:rPr>
+                          <w:rFonts w:ascii="Cambria Math" w:eastAsiaTheme="minorEastAsia" w:hAnsi="Cambria Math"/>
+                        </w:rPr>
+                        <m:t>z</m:t>
+                      </m:r>
+                    </m:e>
+                  </m:d>
+                </m:e>
+              </m:d>
+            </m:e>
+            <m:sub>
+              <m:r>
+                <w:rPr>
+                  <w:rFonts w:ascii="Cambria Math" w:eastAsiaTheme="minorEastAsia" w:hAnsi="Cambria Math"/>
+                </w:rPr>
+                <m:t>z=</m:t>
+              </m:r>
+              <m:sSup>
+                <m:sSupPr>
+                  <m:ctrlPr>
+                    <w:rPr>
+                      <w:rFonts w:ascii="Cambria Math" w:eastAsiaTheme="minorEastAsia" w:hAnsi="Cambria Math"/>
+                      <w:i/>
+                    </w:rPr>
+                  </m:ctrlPr>
+                </m:sSupPr>
+                <m:e>
+                  <m:r>
+                    <w:rPr>
+                      <w:rFonts w:ascii="Cambria Math" w:eastAsiaTheme="minorEastAsia" w:hAnsi="Cambria Math"/>
+                    </w:rPr>
+                    <m:t>e</m:t>
+                  </m:r>
+                </m:e>
+                <m:sup>
+                  <m:r>
+                    <w:rPr>
+                      <w:rFonts w:ascii="Cambria Math" w:eastAsiaTheme="minorEastAsia" w:hAnsi="Cambria Math"/>
+                    </w:rPr>
+                    <m:t>jw</m:t>
+                  </m:r>
+                </m:sup>
+              </m:sSup>
+            </m:sub>
+          </m:sSub>
         </m:oMath>
       </m:oMathPara>
     </w:p>
@@ -4081,6 +4706,182 @@
               </m:r>
             </m:e>
           </m:nary>
+        </m:oMath>
+      </m:oMathPara>
+    </w:p>
+    <w:p>
+      <w:pPr>
+        <w:rPr>
+          <w:rFonts w:eastAsiaTheme="minorEastAsia"/>
+        </w:rPr>
+      </w:pPr>
+      <w:r>
+        <w:rPr>
+          <w:rFonts w:eastAsiaTheme="minorEastAsia"/>
+        </w:rPr>
+        <w:t>z-transform</w:t>
+      </w:r>
+    </w:p>
+    <w:p>
+      <w:pPr>
+        <w:rPr>
+          <w:rFonts w:eastAsiaTheme="minorEastAsia"/>
+        </w:rPr>
+      </w:pPr>
+      <m:oMathPara>
+        <m:oMath>
+          <m:r>
+            <w:rPr>
+              <w:rFonts w:ascii="Cambria Math" w:eastAsiaTheme="minorEastAsia" w:hAnsi="Cambria Math"/>
+            </w:rPr>
+            <m:t>X</m:t>
+          </m:r>
+          <m:d>
+            <m:dPr>
+              <m:ctrlPr>
+                <w:rPr>
+                  <w:rFonts w:ascii="Cambria Math" w:eastAsiaTheme="minorEastAsia" w:hAnsi="Cambria Math"/>
+                  <w:i/>
+                </w:rPr>
+              </m:ctrlPr>
+            </m:dPr>
+            <m:e>
+              <m:r>
+                <w:rPr>
+                  <w:rFonts w:ascii="Cambria Math" w:eastAsiaTheme="minorEastAsia" w:hAnsi="Cambria Math"/>
+                </w:rPr>
+                <m:t>z</m:t>
+              </m:r>
+            </m:e>
+          </m:d>
+          <m:r>
+            <w:rPr>
+              <w:rFonts w:ascii="Cambria Math" w:eastAsiaTheme="minorEastAsia" w:hAnsi="Cambria Math"/>
+            </w:rPr>
+            <m:t>=</m:t>
+          </m:r>
+          <m:nary>
+            <m:naryPr>
+              <m:chr m:val="∑"/>
+              <m:ctrlPr>
+                <w:rPr>
+                  <w:rFonts w:ascii="Cambria Math" w:eastAsiaTheme="minorEastAsia" w:hAnsi="Cambria Math"/>
+                  <w:i/>
+                </w:rPr>
+              </m:ctrlPr>
+            </m:naryPr>
+            <m:sub>
+              <m:r>
+                <w:rPr>
+                  <w:rFonts w:ascii="Cambria Math" w:eastAsiaTheme="minorEastAsia" w:hAnsi="Cambria Math"/>
+                </w:rPr>
+                <m:t>n=-∞</m:t>
+              </m:r>
+            </m:sub>
+            <m:sup>
+              <m:r>
+                <w:rPr>
+                  <w:rFonts w:ascii="Cambria Math" w:eastAsiaTheme="minorEastAsia" w:hAnsi="Cambria Math"/>
+                </w:rPr>
+                <m:t>∞</m:t>
+              </m:r>
+            </m:sup>
+            <m:e>
+              <m:r>
+                <w:rPr>
+                  <w:rFonts w:ascii="Cambria Math" w:eastAsiaTheme="minorEastAsia" w:hAnsi="Cambria Math"/>
+                </w:rPr>
+                <m:t>x</m:t>
+              </m:r>
+              <m:d>
+                <m:dPr>
+                  <m:ctrlPr>
+                    <w:rPr>
+                      <w:rFonts w:ascii="Cambria Math" w:eastAsiaTheme="minorEastAsia" w:hAnsi="Cambria Math"/>
+                      <w:i/>
+                    </w:rPr>
+                  </m:ctrlPr>
+                </m:dPr>
+                <m:e>
+                  <m:r>
+                    <w:rPr>
+                      <w:rFonts w:ascii="Cambria Math" w:eastAsiaTheme="minorEastAsia" w:hAnsi="Cambria Math"/>
+                    </w:rPr>
+                    <m:t>n</m:t>
+                  </m:r>
+                </m:e>
+              </m:d>
+              <m:sSup>
+                <m:sSupPr>
+                  <m:ctrlPr>
+                    <w:rPr>
+                      <w:rFonts w:ascii="Cambria Math" w:eastAsiaTheme="minorEastAsia" w:hAnsi="Cambria Math"/>
+                      <w:i/>
+                    </w:rPr>
+                  </m:ctrlPr>
+                </m:sSupPr>
+                <m:e>
+                  <m:r>
+                    <w:rPr>
+                      <w:rFonts w:ascii="Cambria Math" w:eastAsiaTheme="minorEastAsia" w:hAnsi="Cambria Math"/>
+                    </w:rPr>
+                    <m:t>z</m:t>
+                  </m:r>
+                </m:e>
+                <m:sup>
+                  <m:r>
+                    <w:rPr>
+                      <w:rFonts w:ascii="Cambria Math" w:eastAsiaTheme="minorEastAsia" w:hAnsi="Cambria Math"/>
+                    </w:rPr>
+                    <m:t>-n</m:t>
+                  </m:r>
+                </m:sup>
+              </m:sSup>
+            </m:e>
+          </m:nary>
+        </m:oMath>
+      </m:oMathPara>
+    </w:p>
+    <w:p>
+      <w:pPr>
+        <w:rPr>
+          <w:rFonts w:eastAsiaTheme="minorEastAsia"/>
+        </w:rPr>
+      </w:pPr>
+      <m:oMathPara>
+        <m:oMath>
+          <m:r>
+            <w:rPr>
+              <w:rFonts w:ascii="Cambria Math" w:eastAsiaTheme="minorEastAsia" w:hAnsi="Cambria Math"/>
+            </w:rPr>
+            <m:t>z=</m:t>
+          </m:r>
+          <m:sSup>
+            <m:sSupPr>
+              <m:ctrlPr>
+                <w:rPr>
+                  <w:rFonts w:ascii="Cambria Math" w:eastAsiaTheme="minorEastAsia" w:hAnsi="Cambria Math"/>
+                  <w:i/>
+                </w:rPr>
+              </m:ctrlPr>
+            </m:sSupPr>
+            <m:e>
+              <m:r>
+                <w:rPr>
+                  <w:rFonts w:ascii="Cambria Math" w:eastAsiaTheme="minorEastAsia" w:hAnsi="Cambria Math"/>
+                </w:rPr>
+                <m:t>e</m:t>
+              </m:r>
+            </m:e>
+            <m:sup>
+              <m:r>
+                <w:rPr>
+                  <w:rFonts w:ascii="Cambria Math" w:eastAsiaTheme="minorEastAsia" w:hAnsi="Cambria Math"/>
+                </w:rPr>
+                <m:t>jw</m:t>
+              </m:r>
+            </m:sup>
+          </m:sSup>
         </m:oMath>
       </m:oMathPara>
     </w:p>
@@ -4535,7 +5336,6 @@
         <w:rPr>
           <w:rFonts w:eastAsiaTheme="minorEastAsia"/>
         </w:rPr>
-        <w:lastRenderedPageBreak/>
         <w:t>D</w:t>
       </w:r>
       <w:r>
@@ -5296,7 +6096,512 @@
         <w:rPr>
           <w:rFonts w:eastAsiaTheme="minorEastAsia"/>
         </w:rPr>
-        <w:t xml:space="preserve">Remember, the “underlying” signal is periodic with period </w:t>
+        <w:t>Many of the properties observed for CT also hold for DT.</w:t>
+      </w:r>
+    </w:p>
+    <w:p>
+      <w:pPr>
+        <w:rPr>
+          <w:rFonts w:eastAsiaTheme="minorEastAsia"/>
+        </w:rPr>
+      </w:pPr>
+      <w:r>
+        <w:rPr>
+          <w:rFonts w:eastAsiaTheme="minorEastAsia"/>
+        </w:rPr>
+        <w:lastRenderedPageBreak/>
+        <w:t>For causal signals and systems, the ROC is of the form</w:t>
+      </w:r>
+      <w:r>
+        <w:rPr>
+          <w:rFonts w:eastAsiaTheme="minorEastAsia"/>
+        </w:rPr>
+        <w:t xml:space="preserve"> </w:t>
+      </w:r>
+      <m:oMath>
+        <m:d>
+          <m:dPr>
+            <m:begChr m:val="|"/>
+            <m:endChr m:val="|"/>
+            <m:ctrlPr>
+              <w:rPr>
+                <w:rFonts w:ascii="Cambria Math" w:eastAsiaTheme="minorEastAsia" w:hAnsi="Cambria Math"/>
+                <w:i/>
+              </w:rPr>
+            </m:ctrlPr>
+          </m:dPr>
+          <m:e>
+            <m:r>
+              <w:rPr>
+                <w:rFonts w:ascii="Cambria Math" w:eastAsiaTheme="minorEastAsia" w:hAnsi="Cambria Math"/>
+              </w:rPr>
+              <m:t>z</m:t>
+            </m:r>
+          </m:e>
+        </m:d>
+        <m:r>
+          <w:rPr>
+            <w:rFonts w:ascii="Cambria Math" w:eastAsiaTheme="minorEastAsia" w:hAnsi="Cambria Math"/>
+          </w:rPr>
+          <m:t>&gt;</m:t>
+        </m:r>
+        <m:r>
+          <w:rPr>
+            <w:rFonts w:ascii="Cambria Math" w:eastAsiaTheme="minorEastAsia" w:hAnsi="Cambria Math"/>
+          </w:rPr>
+          <m:t>r</m:t>
+        </m:r>
+      </m:oMath>
+      <w:r>
+        <w:rPr>
+          <w:rFonts w:eastAsiaTheme="minorEastAsia"/>
+        </w:rPr>
+        <w:t xml:space="preserve">, where </w:t>
+      </w:r>
+      <m:oMath>
+        <m:r>
+          <w:rPr>
+            <w:rFonts w:ascii="Cambria Math" w:eastAsiaTheme="minorEastAsia" w:hAnsi="Cambria Math"/>
+          </w:rPr>
+          <m:t>r</m:t>
+        </m:r>
+      </m:oMath>
+      <w:r>
+        <w:rPr>
+          <w:rFonts w:eastAsiaTheme="minorEastAsia"/>
+        </w:rPr>
+        <w:t xml:space="preserve"> is </w:t>
+      </w:r>
+      <w:r>
+        <w:rPr>
+          <w:rFonts w:eastAsiaTheme="minorEastAsia"/>
+        </w:rPr>
+        <w:t>largest pole magnitude</w:t>
+      </w:r>
+      <w:r>
+        <w:rPr>
+          <w:rFonts w:eastAsiaTheme="minorEastAsia"/>
+        </w:rPr>
+        <w:t xml:space="preserve">. For FT to exist, the ROC must contain the </w:t>
+      </w:r>
+      <m:oMath>
+        <m:sSup>
+          <m:sSupPr>
+            <m:ctrlPr>
+              <w:rPr>
+                <w:rFonts w:ascii="Cambria Math" w:eastAsiaTheme="minorEastAsia" w:hAnsi="Cambria Math"/>
+                <w:i/>
+              </w:rPr>
+            </m:ctrlPr>
+          </m:sSupPr>
+          <m:e>
+            <m:r>
+              <w:rPr>
+                <w:rFonts w:ascii="Cambria Math" w:eastAsiaTheme="minorEastAsia" w:hAnsi="Cambria Math"/>
+              </w:rPr>
+              <m:t>e</m:t>
+            </m:r>
+          </m:e>
+          <m:sup>
+            <m:r>
+              <w:rPr>
+                <w:rFonts w:ascii="Cambria Math" w:eastAsiaTheme="minorEastAsia" w:hAnsi="Cambria Math"/>
+              </w:rPr>
+              <m:t>jw</m:t>
+            </m:r>
+          </m:sup>
+        </m:sSup>
+      </m:oMath>
+      <w:r>
+        <w:rPr>
+          <w:rFonts w:eastAsiaTheme="minorEastAsia"/>
+        </w:rPr>
+        <w:t xml:space="preserve"> </w:t>
+      </w:r>
+      <w:r>
+        <w:rPr>
+          <w:rFonts w:eastAsiaTheme="minorEastAsia"/>
+        </w:rPr>
+        <w:t>unit circle</w:t>
+      </w:r>
+      <w:r>
+        <w:rPr>
+          <w:rFonts w:eastAsiaTheme="minorEastAsia"/>
+        </w:rPr>
+        <w:t xml:space="preserve">, which means that all poles must </w:t>
+      </w:r>
+      <w:r>
+        <w:rPr>
+          <w:rFonts w:eastAsiaTheme="minorEastAsia"/>
+        </w:rPr>
+        <w:t>be inside the unit circle</w:t>
+      </w:r>
+      <w:r>
+        <w:rPr>
+          <w:rFonts w:eastAsiaTheme="minorEastAsia"/>
+        </w:rPr>
+        <w:t xml:space="preserve">. This is the same condition as </w:t>
+      </w:r>
+      <m:oMath>
+        <m:r>
+          <w:rPr>
+            <w:rFonts w:ascii="Cambria Math" w:eastAsiaTheme="minorEastAsia" w:hAnsi="Cambria Math"/>
+          </w:rPr>
+          <m:t>x</m:t>
+        </m:r>
+        <m:d>
+          <m:dPr>
+            <m:ctrlPr>
+              <w:rPr>
+                <w:rFonts w:ascii="Cambria Math" w:eastAsiaTheme="minorEastAsia" w:hAnsi="Cambria Math"/>
+                <w:i/>
+              </w:rPr>
+            </m:ctrlPr>
+          </m:dPr>
+          <m:e>
+            <m:r>
+              <w:rPr>
+                <w:rFonts w:ascii="Cambria Math" w:eastAsiaTheme="minorEastAsia" w:hAnsi="Cambria Math"/>
+              </w:rPr>
+              <m:t>n</m:t>
+            </m:r>
+          </m:e>
+        </m:d>
+      </m:oMath>
+      <w:r>
+        <w:rPr>
+          <w:rFonts w:eastAsiaTheme="minorEastAsia"/>
+        </w:rPr>
+        <w:t xml:space="preserve"> being absolutely </w:t>
+      </w:r>
+      <w:r>
+        <w:rPr>
+          <w:rFonts w:eastAsiaTheme="minorEastAsia"/>
+        </w:rPr>
+        <w:t>summable</w:t>
+      </w:r>
+      <w:r>
+        <w:rPr>
+          <w:rFonts w:eastAsiaTheme="minorEastAsia"/>
+        </w:rPr>
+        <w:t xml:space="preserve"> (aka being in L1 space). For a system, this also means the system is BIBO stable. When this occurs, the FT will converge pointwise.</w:t>
+      </w:r>
+    </w:p>
+    <w:p>
+      <w:pPr>
+        <w:rPr>
+          <w:rFonts w:eastAsiaTheme="minorEastAsia"/>
+        </w:rPr>
+      </w:pPr>
+      <w:r>
+        <w:rPr>
+          <w:rFonts w:eastAsiaTheme="minorEastAsia"/>
+        </w:rPr>
+        <w:t>The FT also exists for signals that have mean square convergence (aka being in L2 space). This is a weaker condition than being absolutely integrable. In both cases, these signals are energy signals. For the L2 case, the FT converges in the mean square sense, meaning as the integration limits go to infinity, the mean-square error of the FT goes to zero. This is the reason for the Gibbs phenomenon.</w:t>
+      </w:r>
+    </w:p>
+    <w:p>
+      <w:pPr>
+        <w:pStyle w:val="ListParagraph"/>
+        <w:numPr>
+          <w:ilvl w:val="0"/>
+          <w:numId w:val="1"/>
+        </w:numPr>
+        <w:rPr>
+          <w:rFonts w:eastAsiaTheme="minorEastAsia"/>
+        </w:rPr>
+      </w:pPr>
+      <w:r>
+        <w:rPr>
+          <w:rFonts w:eastAsiaTheme="minorEastAsia"/>
+        </w:rPr>
+        <w:t xml:space="preserve">Time-domain sinc, freq-domain brick wall – </w:t>
+      </w:r>
+      <w:r>
+        <w:rPr>
+          <w:rFonts w:eastAsiaTheme="minorEastAsia"/>
+        </w:rPr>
+        <w:t>what is the ZT?</w:t>
+      </w:r>
+    </w:p>
+    <w:p>
+      <w:pPr>
+        <w:rPr>
+          <w:rFonts w:eastAsiaTheme="minorEastAsia"/>
+        </w:rPr>
+      </w:pPr>
+      <w:r>
+        <w:rPr>
+          <w:rFonts w:eastAsiaTheme="minorEastAsia"/>
+        </w:rPr>
+        <w:t>Formally, the FT exists only for energy signals.</w:t>
+      </w:r>
+    </w:p>
+    <w:p>
+      <w:pPr>
+        <w:rPr>
+          <w:rFonts w:eastAsiaTheme="minorEastAsia"/>
+        </w:rPr>
+      </w:pPr>
+      <w:r>
+        <w:rPr>
+          <w:rFonts w:eastAsiaTheme="minorEastAsia"/>
+        </w:rPr>
+        <w:t xml:space="preserve">For energy signals, the square of the FT is the energy spectral density (ESD), which has units of </w:t>
+      </w:r>
+      <m:oMath>
+        <m:f>
+          <m:fPr>
+            <m:ctrlPr>
+              <w:rPr>
+                <w:rFonts w:ascii="Cambria Math" w:eastAsiaTheme="minorEastAsia" w:hAnsi="Cambria Math"/>
+                <w:i/>
+              </w:rPr>
+            </m:ctrlPr>
+          </m:fPr>
+          <m:num>
+            <m:r>
+              <w:rPr>
+                <w:rFonts w:ascii="Cambria Math" w:eastAsiaTheme="minorEastAsia" w:hAnsi="Cambria Math"/>
+              </w:rPr>
+              <m:t>J</m:t>
+            </m:r>
+          </m:num>
+          <m:den>
+            <m:r>
+              <w:rPr>
+                <w:rFonts w:ascii="Cambria Math" w:eastAsiaTheme="minorEastAsia" w:hAnsi="Cambria Math"/>
+              </w:rPr>
+              <m:t>Hz</m:t>
+            </m:r>
+          </m:den>
+        </m:f>
+      </m:oMath>
+      <w:r>
+        <w:rPr>
+          <w:rFonts w:eastAsiaTheme="minorEastAsia"/>
+        </w:rPr>
+        <w:t xml:space="preserve"> or </w:t>
+      </w:r>
+      <m:oMath>
+        <m:f>
+          <m:fPr>
+            <m:ctrlPr>
+              <w:rPr>
+                <w:rFonts w:ascii="Cambria Math" w:eastAsiaTheme="minorEastAsia" w:hAnsi="Cambria Math"/>
+                <w:i/>
+              </w:rPr>
+            </m:ctrlPr>
+          </m:fPr>
+          <m:num>
+            <m:r>
+              <w:rPr>
+                <w:rFonts w:ascii="Cambria Math" w:eastAsiaTheme="minorEastAsia" w:hAnsi="Cambria Math"/>
+              </w:rPr>
+              <m:t>Ws</m:t>
+            </m:r>
+          </m:num>
+          <m:den>
+            <m:r>
+              <w:rPr>
+                <w:rFonts w:ascii="Cambria Math" w:eastAsiaTheme="minorEastAsia" w:hAnsi="Cambria Math"/>
+              </w:rPr>
+              <m:t>Hz</m:t>
+            </m:r>
+          </m:den>
+        </m:f>
+      </m:oMath>
+      <w:r>
+        <w:rPr>
+          <w:rFonts w:eastAsiaTheme="minorEastAsia"/>
+        </w:rPr>
+        <w:t xml:space="preserve"> or </w:t>
+      </w:r>
+      <m:oMath>
+        <m:f>
+          <m:fPr>
+            <m:ctrlPr>
+              <w:rPr>
+                <w:rFonts w:ascii="Cambria Math" w:eastAsiaTheme="minorEastAsia" w:hAnsi="Cambria Math"/>
+                <w:i/>
+              </w:rPr>
+            </m:ctrlPr>
+          </m:fPr>
+          <m:num>
+            <m:sSup>
+              <m:sSupPr>
+                <m:ctrlPr>
+                  <w:rPr>
+                    <w:rFonts w:ascii="Cambria Math" w:eastAsiaTheme="minorEastAsia" w:hAnsi="Cambria Math"/>
+                    <w:i/>
+                  </w:rPr>
+                </m:ctrlPr>
+              </m:sSupPr>
+              <m:e>
+                <m:r>
+                  <w:rPr>
+                    <w:rFonts w:ascii="Cambria Math" w:eastAsiaTheme="minorEastAsia" w:hAnsi="Cambria Math"/>
+                  </w:rPr>
+                  <m:t>V</m:t>
+                </m:r>
+              </m:e>
+              <m:sup>
+                <m:r>
+                  <w:rPr>
+                    <w:rFonts w:ascii="Cambria Math" w:eastAsiaTheme="minorEastAsia" w:hAnsi="Cambria Math"/>
+                  </w:rPr>
+                  <m:t>2</m:t>
+                </m:r>
+              </m:sup>
+            </m:sSup>
+            <m:r>
+              <w:rPr>
+                <w:rFonts w:ascii="Cambria Math" w:eastAsiaTheme="minorEastAsia" w:hAnsi="Cambria Math"/>
+              </w:rPr>
+              <m:t>s</m:t>
+            </m:r>
+          </m:num>
+          <m:den>
+            <m:r>
+              <w:rPr>
+                <w:rFonts w:ascii="Cambria Math" w:eastAsiaTheme="minorEastAsia" w:hAnsi="Cambria Math"/>
+              </w:rPr>
+              <m:t>Hz</m:t>
+            </m:r>
+          </m:den>
+        </m:f>
+      </m:oMath>
+      <w:r>
+        <w:rPr>
+          <w:rFonts w:eastAsiaTheme="minorEastAsia"/>
+        </w:rPr>
+        <w:t>. Integrating over the ESD yields the total energy of the signal, which is equal to integrating over the square of the signal over all time (Parseval’s theorem).</w:t>
+      </w:r>
+    </w:p>
+    <w:p>
+      <w:pPr>
+        <w:rPr>
+          <w:rFonts w:eastAsiaTheme="minorEastAsia"/>
+        </w:rPr>
+      </w:pPr>
+      <w:r>
+        <w:rPr>
+          <w:rFonts w:eastAsiaTheme="minorEastAsia"/>
+        </w:rPr>
+        <w:t xml:space="preserve">If there are poles on the </w:t>
+      </w:r>
+      <m:oMath>
+        <m:sSup>
+          <m:sSupPr>
+            <m:ctrlPr>
+              <w:rPr>
+                <w:rFonts w:ascii="Cambria Math" w:eastAsiaTheme="minorEastAsia" w:hAnsi="Cambria Math"/>
+                <w:i/>
+              </w:rPr>
+            </m:ctrlPr>
+          </m:sSupPr>
+          <m:e>
+            <m:r>
+              <w:rPr>
+                <w:rFonts w:ascii="Cambria Math" w:eastAsiaTheme="minorEastAsia" w:hAnsi="Cambria Math"/>
+              </w:rPr>
+              <m:t>e</m:t>
+            </m:r>
+          </m:e>
+          <m:sup>
+            <m:r>
+              <w:rPr>
+                <w:rFonts w:ascii="Cambria Math" w:eastAsiaTheme="minorEastAsia" w:hAnsi="Cambria Math"/>
+              </w:rPr>
+              <m:t>jw</m:t>
+            </m:r>
+          </m:sup>
+        </m:sSup>
+      </m:oMath>
+      <w:r>
+        <w:rPr>
+          <w:rFonts w:eastAsiaTheme="minorEastAsia"/>
+        </w:rPr>
+        <w:t xml:space="preserve"> unit circle</w:t>
+      </w:r>
+      <w:r>
+        <w:rPr>
+          <w:rFonts w:eastAsiaTheme="minorEastAsia"/>
+        </w:rPr>
+        <w:t xml:space="preserve">, the FT may still exist </w:t>
+      </w:r>
+      <w:r>
+        <w:rPr>
+          <w:rFonts w:eastAsiaTheme="minorEastAsia"/>
+        </w:rPr>
+        <w:t>– in the limit.</w:t>
+      </w:r>
+    </w:p>
+    <w:p>
+      <w:pPr>
+        <w:rPr>
+          <w:rFonts w:eastAsiaTheme="minorEastAsia"/>
+        </w:rPr>
+      </w:pPr>
+      <w:r>
+        <w:rPr>
+          <w:rFonts w:eastAsiaTheme="minorEastAsia"/>
+        </w:rPr>
+        <w:t xml:space="preserve">Periodic signals are periodic only if </w:t>
+      </w:r>
+      <m:oMath>
+        <m:r>
+          <w:rPr>
+            <w:rFonts w:ascii="Cambria Math" w:eastAsiaTheme="minorEastAsia" w:hAnsi="Cambria Math"/>
+          </w:rPr>
+          <m:t>w=</m:t>
+        </m:r>
+        <m:f>
+          <m:fPr>
+            <m:ctrlPr>
+              <w:rPr>
+                <w:rFonts w:ascii="Cambria Math" w:eastAsiaTheme="minorEastAsia" w:hAnsi="Cambria Math"/>
+                <w:i/>
+              </w:rPr>
+            </m:ctrlPr>
+          </m:fPr>
+          <m:num>
+            <m:r>
+              <w:rPr>
+                <w:rFonts w:ascii="Cambria Math" w:eastAsiaTheme="minorEastAsia" w:hAnsi="Cambria Math"/>
+              </w:rPr>
+              <m:t>2πk</m:t>
+            </m:r>
+          </m:num>
+          <m:den>
+            <m:r>
+              <w:rPr>
+                <w:rFonts w:ascii="Cambria Math" w:eastAsiaTheme="minorEastAsia" w:hAnsi="Cambria Math"/>
+              </w:rPr>
+              <m:t>N</m:t>
+            </m:r>
+          </m:den>
+        </m:f>
+      </m:oMath>
+      <w:r>
+        <w:rPr>
+          <w:rFonts w:eastAsiaTheme="minorEastAsia"/>
+        </w:rPr>
+        <w:t xml:space="preserve">, where </w:t>
+      </w:r>
+      <m:oMath>
+        <m:r>
+          <w:rPr>
+            <w:rFonts w:ascii="Cambria Math" w:eastAsiaTheme="minorEastAsia" w:hAnsi="Cambria Math"/>
+          </w:rPr>
+          <m:t>k</m:t>
+        </m:r>
+      </m:oMath>
+      <w:r>
+        <w:rPr>
+          <w:rFonts w:eastAsiaTheme="minorEastAsia"/>
+        </w:rPr>
+        <w:t xml:space="preserve"> and </w:t>
       </w:r>
       <m:oMath>
         <m:r>
@@ -5310,6 +6615,325 @@
         <w:rPr>
           <w:rFonts w:eastAsiaTheme="minorEastAsia"/>
         </w:rPr>
+        <w:t xml:space="preserve"> are integers</w:t>
+      </w:r>
+      <w:r>
+        <w:rPr>
+          <w:rFonts w:eastAsiaTheme="minorEastAsia"/>
+        </w:rPr>
+        <w:t xml:space="preserve">. </w:t>
+      </w:r>
+      <m:oMath>
+        <m:r>
+          <w:rPr>
+            <w:rFonts w:ascii="Cambria Math" w:eastAsiaTheme="minorEastAsia" w:hAnsi="Cambria Math"/>
+          </w:rPr>
+          <m:t>N</m:t>
+        </m:r>
+      </m:oMath>
+      <w:r>
+        <w:rPr>
+          <w:rFonts w:eastAsiaTheme="minorEastAsia"/>
+        </w:rPr>
+        <w:t xml:space="preserve"> is the fundamental period.</w:t>
+      </w:r>
+      <w:r>
+        <w:rPr>
+          <w:rFonts w:eastAsiaTheme="minorEastAsia"/>
+        </w:rPr>
+        <w:t xml:space="preserve"> Then can use DFS. DFS consists of frequencies at harmonics of </w:t>
+      </w:r>
+      <m:oMath>
+        <m:f>
+          <m:fPr>
+            <m:ctrlPr>
+              <w:rPr>
+                <w:rFonts w:ascii="Cambria Math" w:eastAsiaTheme="minorEastAsia" w:hAnsi="Cambria Math"/>
+                <w:i/>
+              </w:rPr>
+            </m:ctrlPr>
+          </m:fPr>
+          <m:num>
+            <m:r>
+              <w:rPr>
+                <w:rFonts w:ascii="Cambria Math" w:eastAsiaTheme="minorEastAsia" w:hAnsi="Cambria Math"/>
+              </w:rPr>
+              <m:t>2π</m:t>
+            </m:r>
+          </m:num>
+          <m:den>
+            <m:r>
+              <w:rPr>
+                <w:rFonts w:ascii="Cambria Math" w:eastAsiaTheme="minorEastAsia" w:hAnsi="Cambria Math"/>
+              </w:rPr>
+              <m:t>N</m:t>
+            </m:r>
+          </m:den>
+        </m:f>
+      </m:oMath>
+      <w:r>
+        <w:rPr>
+          <w:rFonts w:eastAsiaTheme="minorEastAsia"/>
+        </w:rPr>
+        <w:t>.</w:t>
+      </w:r>
+    </w:p>
+    <w:p>
+      <w:pPr>
+        <w:rPr>
+          <w:rFonts w:eastAsiaTheme="minorEastAsia"/>
+        </w:rPr>
+      </w:pPr>
+      <w:r>
+        <w:rPr>
+          <w:rFonts w:eastAsiaTheme="minorEastAsia"/>
+        </w:rPr>
+        <w:t xml:space="preserve">For power signals, the square of the FT is the power spectral density (PSD), which has units of </w:t>
+      </w:r>
+      <m:oMath>
+        <m:f>
+          <m:fPr>
+            <m:ctrlPr>
+              <w:rPr>
+                <w:rFonts w:ascii="Cambria Math" w:eastAsiaTheme="minorEastAsia" w:hAnsi="Cambria Math"/>
+                <w:i/>
+              </w:rPr>
+            </m:ctrlPr>
+          </m:fPr>
+          <m:num>
+            <m:r>
+              <w:rPr>
+                <w:rFonts w:ascii="Cambria Math" w:eastAsiaTheme="minorEastAsia" w:hAnsi="Cambria Math"/>
+              </w:rPr>
+              <m:t>W</m:t>
+            </m:r>
+          </m:num>
+          <m:den>
+            <m:r>
+              <w:rPr>
+                <w:rFonts w:ascii="Cambria Math" w:eastAsiaTheme="minorEastAsia" w:hAnsi="Cambria Math"/>
+              </w:rPr>
+              <m:t>Hz</m:t>
+            </m:r>
+          </m:den>
+        </m:f>
+      </m:oMath>
+      <w:r>
+        <w:rPr>
+          <w:rFonts w:eastAsiaTheme="minorEastAsia"/>
+        </w:rPr>
+        <w:t xml:space="preserve"> or </w:t>
+      </w:r>
+      <m:oMath>
+        <m:f>
+          <m:fPr>
+            <m:ctrlPr>
+              <w:rPr>
+                <w:rFonts w:ascii="Cambria Math" w:eastAsiaTheme="minorEastAsia" w:hAnsi="Cambria Math"/>
+                <w:i/>
+              </w:rPr>
+            </m:ctrlPr>
+          </m:fPr>
+          <m:num>
+            <m:sSup>
+              <m:sSupPr>
+                <m:ctrlPr>
+                  <w:rPr>
+                    <w:rFonts w:ascii="Cambria Math" w:eastAsiaTheme="minorEastAsia" w:hAnsi="Cambria Math"/>
+                    <w:i/>
+                  </w:rPr>
+                </m:ctrlPr>
+              </m:sSupPr>
+              <m:e>
+                <m:r>
+                  <w:rPr>
+                    <w:rFonts w:ascii="Cambria Math" w:eastAsiaTheme="minorEastAsia" w:hAnsi="Cambria Math"/>
+                  </w:rPr>
+                  <m:t>V</m:t>
+                </m:r>
+              </m:e>
+              <m:sup>
+                <m:r>
+                  <w:rPr>
+                    <w:rFonts w:ascii="Cambria Math" w:eastAsiaTheme="minorEastAsia" w:hAnsi="Cambria Math"/>
+                  </w:rPr>
+                  <m:t>2</m:t>
+                </m:r>
+              </m:sup>
+            </m:sSup>
+          </m:num>
+          <m:den>
+            <m:r>
+              <w:rPr>
+                <w:rFonts w:ascii="Cambria Math" w:eastAsiaTheme="minorEastAsia" w:hAnsi="Cambria Math"/>
+              </w:rPr>
+              <m:t>Hz</m:t>
+            </m:r>
+          </m:den>
+        </m:f>
+      </m:oMath>
+      <w:r>
+        <w:rPr>
+          <w:rFonts w:eastAsiaTheme="minorEastAsia"/>
+        </w:rPr>
+        <w:t>. Integrating over the PSD yields the total power of the signal. The PSD is equal to the ESD taken to the limit (I think).</w:t>
+      </w:r>
+    </w:p>
+    <w:p>
+      <w:pPr>
+        <w:rPr>
+          <w:rFonts w:eastAsiaTheme="minorEastAsia"/>
+        </w:rPr>
+      </w:pPr>
+      <w:r>
+        <w:rPr>
+          <w:rFonts w:eastAsiaTheme="minorEastAsia"/>
+        </w:rPr>
+        <w:t xml:space="preserve">If a stable, causal, LTI causal can be represented as a LCCDE, then its pole-zero geometry determines the frequency response. Assume the transfer function is defined by a rational fraction of polynomials in </w:t>
+      </w:r>
+      <m:oMath>
+        <m:r>
+          <w:rPr>
+            <w:rFonts w:ascii="Cambria Math" w:eastAsiaTheme="minorEastAsia" w:hAnsi="Cambria Math"/>
+          </w:rPr>
+          <m:t>z</m:t>
+        </m:r>
+      </m:oMath>
+      <w:r>
+        <w:rPr>
+          <w:rFonts w:eastAsiaTheme="minorEastAsia"/>
+        </w:rPr>
+        <w:t xml:space="preserve"> and a real gain. If all poles and zeros are either real or occur in complex conjugate pairs, then </w:t>
+      </w:r>
+    </w:p>
+    <w:p>
+      <w:pPr>
+        <w:pStyle w:val="ListParagraph"/>
+        <w:numPr>
+          <w:ilvl w:val="0"/>
+          <w:numId w:val="1"/>
+        </w:numPr>
+        <w:rPr>
+          <w:rFonts w:eastAsiaTheme="minorEastAsia"/>
+        </w:rPr>
+      </w:pPr>
+      <w:r>
+        <w:rPr>
+          <w:rFonts w:eastAsiaTheme="minorEastAsia"/>
+        </w:rPr>
+        <w:t>T</w:t>
+      </w:r>
+      <w:r>
+        <w:rPr>
+          <w:rFonts w:eastAsiaTheme="minorEastAsia"/>
+        </w:rPr>
+        <w:t>he polynomial coefficients are real</w:t>
+      </w:r>
+    </w:p>
+    <w:p>
+      <w:pPr>
+        <w:pStyle w:val="ListParagraph"/>
+        <w:numPr>
+          <w:ilvl w:val="0"/>
+          <w:numId w:val="1"/>
+        </w:numPr>
+        <w:rPr>
+          <w:rFonts w:eastAsiaTheme="minorEastAsia"/>
+        </w:rPr>
+      </w:pPr>
+      <w:r>
+        <w:rPr>
+          <w:rFonts w:eastAsiaTheme="minorEastAsia"/>
+        </w:rPr>
+        <w:t>T</w:t>
+      </w:r>
+      <w:r>
+        <w:rPr>
+          <w:rFonts w:eastAsiaTheme="minorEastAsia"/>
+        </w:rPr>
+        <w:t>he frequency response is conjugate symmetric</w:t>
+      </w:r>
+    </w:p>
+    <w:p>
+      <w:pPr>
+        <w:pStyle w:val="ListParagraph"/>
+        <w:numPr>
+          <w:ilvl w:val="0"/>
+          <w:numId w:val="1"/>
+        </w:numPr>
+        <w:rPr>
+          <w:rFonts w:eastAsiaTheme="minorEastAsia"/>
+        </w:rPr>
+      </w:pPr>
+      <w:r>
+        <w:rPr>
+          <w:rFonts w:eastAsiaTheme="minorEastAsia"/>
+        </w:rPr>
+        <w:t>T</w:t>
+      </w:r>
+      <w:r>
+        <w:rPr>
+          <w:rFonts w:eastAsiaTheme="minorEastAsia"/>
+        </w:rPr>
+        <w:t>he impulse response is real</w:t>
+      </w:r>
+    </w:p>
+    <w:p>
+      <w:pPr>
+        <w:pStyle w:val="ListParagraph"/>
+        <w:numPr>
+          <w:ilvl w:val="0"/>
+          <w:numId w:val="1"/>
+        </w:numPr>
+        <w:rPr>
+          <w:rFonts w:eastAsiaTheme="minorEastAsia"/>
+        </w:rPr>
+      </w:pPr>
+      <w:r>
+        <w:rPr>
+          <w:rFonts w:eastAsiaTheme="minorEastAsia"/>
+        </w:rPr>
+        <w:t>The complex conjugate pairs have complex conjugate residues when using PFE</w:t>
+      </w:r>
+    </w:p>
+    <w:p>
+      <w:pPr>
+        <w:rPr>
+          <w:rFonts w:eastAsiaTheme="minorEastAsia"/>
+        </w:rPr>
+      </w:pPr>
+      <w:r>
+        <w:rPr>
+          <w:rFonts w:eastAsiaTheme="minorEastAsia"/>
+        </w:rPr>
+        <w:t>DFT:</w:t>
+      </w:r>
+    </w:p>
+    <w:p>
+      <w:pPr>
+        <w:rPr>
+          <w:rFonts w:eastAsiaTheme="minorEastAsia"/>
+        </w:rPr>
+      </w:pPr>
+      <w:r>
+        <w:rPr>
+          <w:rFonts w:eastAsiaTheme="minorEastAsia"/>
+        </w:rPr>
+        <w:lastRenderedPageBreak/>
+        <w:t xml:space="preserve">Remember, the “underlying” signal is periodic with period </w:t>
+      </w:r>
+      <m:oMath>
+        <m:r>
+          <w:rPr>
+            <w:rFonts w:ascii="Cambria Math" w:eastAsiaTheme="minorEastAsia" w:hAnsi="Cambria Math"/>
+          </w:rPr>
+          <m:t>N</m:t>
+        </m:r>
+      </m:oMath>
+      <w:r>
+        <w:rPr>
+          <w:rFonts w:eastAsiaTheme="minorEastAsia"/>
+        </w:rPr>
         <w:t>, so that’s why it’s circular time shift</w:t>
       </w:r>
       <w:r>
@@ -5336,6 +6960,1417 @@
           <w:rFonts w:eastAsiaTheme="minorEastAsia"/>
         </w:rPr>
         <w:t>You can implement freq domain filtering. Make sure circular convolution is equal to linear convolution. FFT/IFFT.</w:t>
+      </w:r>
+    </w:p>
+    <w:p>
+      <w:pPr>
+        <w:rPr>
+          <w:rFonts w:eastAsiaTheme="minorEastAsia"/>
+        </w:rPr>
+      </w:pPr>
+      <w:r>
+        <w:rPr>
+          <w:rFonts w:eastAsiaTheme="minorEastAsia"/>
+        </w:rPr>
+        <w:t>LCCDE: number of poles equals number of zeros; poles and zeros can be at 0 or infinity to fill this out</w:t>
+      </w:r>
+    </w:p>
+    <w:p>
+      <w:pPr>
+        <w:rPr>
+          <w:rFonts w:eastAsiaTheme="minorEastAsia"/>
+        </w:rPr>
+      </w:pPr>
+    </w:p>
+    <w:p>
+      <w:pPr>
+        <w:rPr>
+          <w:rFonts w:eastAsiaTheme="minorEastAsia"/>
+        </w:rPr>
+      </w:pPr>
+    </w:p>
+    <w:p>
+      <w:pPr>
+        <w:rPr>
+          <w:rFonts w:eastAsiaTheme="minorEastAsia"/>
+        </w:rPr>
+      </w:pPr>
+    </w:p>
+    <w:p>
+      <w:pPr>
+        <w:rPr>
+          <w:rFonts w:eastAsiaTheme="minorEastAsia"/>
+        </w:rPr>
+      </w:pPr>
+    </w:p>
+    <w:p>
+      <w:pPr>
+        <w:rPr>
+          <w:rFonts w:eastAsiaTheme="minorEastAsia"/>
+        </w:rPr>
+      </w:pPr>
+      <w:r>
+        <w:rPr>
+          <w:rFonts w:eastAsiaTheme="minorEastAsia"/>
+        </w:rPr>
+        <w:t>Important transform properties</w:t>
+      </w:r>
+      <w:r>
+        <w:rPr>
+          <w:rFonts w:eastAsiaTheme="minorEastAsia"/>
+        </w:rPr>
+        <w:t>, continuous time and discrete time:</w:t>
+      </w:r>
+    </w:p>
+    <w:p>
+      <w:pPr>
+        <w:rPr>
+          <w:rFonts w:eastAsiaTheme="minorEastAsia"/>
+        </w:rPr>
+      </w:pPr>
+      <w:r>
+        <w:rPr>
+          <w:rFonts w:eastAsiaTheme="minorEastAsia"/>
+        </w:rPr>
+        <w:t>Linearity</w:t>
+      </w:r>
+    </w:p>
+    <w:p>
+      <w:pPr>
+        <w:rPr>
+          <w:rFonts w:eastAsiaTheme="minorEastAsia"/>
+        </w:rPr>
+      </w:pPr>
+      <w:r>
+        <w:rPr>
+          <w:rFonts w:eastAsiaTheme="minorEastAsia"/>
+        </w:rPr>
+        <w:t>Time shift</w:t>
+      </w:r>
+    </w:p>
+    <w:p>
+      <w:pPr>
+        <w:rPr>
+          <w:rFonts w:eastAsiaTheme="minorEastAsia"/>
+        </w:rPr>
+      </w:pPr>
+    </w:p>
+    <w:p>
+      <w:pPr>
+        <w:rPr>
+          <w:rFonts w:eastAsiaTheme="minorEastAsia"/>
+        </w:rPr>
+      </w:pPr>
+    </w:p>
+    <w:p>
+      <w:pPr>
+        <w:rPr>
+          <w:rFonts w:eastAsiaTheme="minorEastAsia"/>
+        </w:rPr>
+      </w:pPr>
+      <w:r>
+        <w:rPr>
+          <w:rFonts w:eastAsiaTheme="minorEastAsia"/>
+        </w:rPr>
+        <w:t>Important transform pairs, continuous time and discrete time</w:t>
+      </w:r>
+      <w:r>
+        <w:rPr>
+          <w:rFonts w:eastAsiaTheme="minorEastAsia"/>
+        </w:rPr>
+        <w:t>, poles, zeros, etc.</w:t>
+      </w:r>
+    </w:p>
+    <w:p>
+      <w:pPr>
+        <w:rPr>
+          <w:rFonts w:eastAsiaTheme="minorEastAsia"/>
+        </w:rPr>
+      </w:pPr>
+      <w:r>
+        <w:rPr>
+          <w:rFonts w:eastAsiaTheme="minorEastAsia"/>
+        </w:rPr>
+        <w:t>Time domain impulse:</w:t>
+      </w:r>
+    </w:p>
+    <w:p>
+      <w:pPr>
+        <w:rPr>
+          <w:rFonts w:eastAsiaTheme="minorEastAsia"/>
+        </w:rPr>
+      </w:pPr>
+      <m:oMathPara>
+        <m:oMath>
+          <m:r>
+            <w:rPr>
+              <w:rFonts w:ascii="Cambria Math" w:eastAsiaTheme="minorEastAsia" w:hAnsi="Cambria Math"/>
+            </w:rPr>
+            <m:t>δ</m:t>
+          </m:r>
+          <m:d>
+            <m:dPr>
+              <m:ctrlPr>
+                <w:rPr>
+                  <w:rFonts w:ascii="Cambria Math" w:eastAsiaTheme="minorEastAsia" w:hAnsi="Cambria Math"/>
+                  <w:i/>
+                </w:rPr>
+              </m:ctrlPr>
+            </m:dPr>
+            <m:e>
+              <m:r>
+                <w:rPr>
+                  <w:rFonts w:ascii="Cambria Math" w:eastAsiaTheme="minorEastAsia" w:hAnsi="Cambria Math"/>
+                </w:rPr>
+                <m:t>t</m:t>
+              </m:r>
+            </m:e>
+          </m:d>
+          <m:groupChr>
+            <m:groupChrPr>
+              <m:chr m:val="↔"/>
+              <m:vertJc m:val="bot"/>
+              <m:ctrlPr>
+                <w:rPr>
+                  <w:rFonts w:ascii="Cambria Math" w:eastAsiaTheme="minorEastAsia" w:hAnsi="Cambria Math"/>
+                  <w:i/>
+                </w:rPr>
+              </m:ctrlPr>
+            </m:groupChrPr>
+            <m:e>
+              <m:r>
+                <m:rPr>
+                  <m:scr m:val="script"/>
+                </m:rPr>
+                <w:rPr>
+                  <w:rFonts w:ascii="Cambria Math" w:eastAsiaTheme="minorEastAsia" w:hAnsi="Cambria Math"/>
+                </w:rPr>
+                <m:t>F</m:t>
+              </m:r>
+            </m:e>
+          </m:groupChr>
+          <m:r>
+            <w:rPr>
+              <w:rFonts w:ascii="Cambria Math" w:eastAsiaTheme="minorEastAsia" w:hAnsi="Cambria Math"/>
+            </w:rPr>
+            <m:t>1</m:t>
+          </m:r>
+        </m:oMath>
+      </m:oMathPara>
+    </w:p>
+    <w:p>
+      <w:pPr>
+        <w:rPr>
+          <w:rFonts w:eastAsiaTheme="minorEastAsia"/>
+        </w:rPr>
+      </w:pPr>
+      <m:oMathPara>
+        <m:oMath>
+          <m:r>
+            <w:rPr>
+              <w:rFonts w:ascii="Cambria Math" w:eastAsiaTheme="minorEastAsia" w:hAnsi="Cambria Math"/>
+            </w:rPr>
+            <m:t>δ</m:t>
+          </m:r>
+          <m:d>
+            <m:dPr>
+              <m:ctrlPr>
+                <w:rPr>
+                  <w:rFonts w:ascii="Cambria Math" w:eastAsiaTheme="minorEastAsia" w:hAnsi="Cambria Math"/>
+                  <w:i/>
+                </w:rPr>
+              </m:ctrlPr>
+            </m:dPr>
+            <m:e>
+              <m:r>
+                <w:rPr>
+                  <w:rFonts w:ascii="Cambria Math" w:eastAsiaTheme="minorEastAsia" w:hAnsi="Cambria Math"/>
+                </w:rPr>
+                <m:t>t</m:t>
+              </m:r>
+            </m:e>
+          </m:d>
+          <m:groupChr>
+            <m:groupChrPr>
+              <m:chr m:val="↔"/>
+              <m:vertJc m:val="bot"/>
+              <m:ctrlPr>
+                <w:rPr>
+                  <w:rFonts w:ascii="Cambria Math" w:eastAsiaTheme="minorEastAsia" w:hAnsi="Cambria Math"/>
+                  <w:i/>
+                </w:rPr>
+              </m:ctrlPr>
+            </m:groupChrPr>
+            <m:e>
+              <m:r>
+                <m:rPr>
+                  <m:scr m:val="script"/>
+                </m:rPr>
+                <w:rPr>
+                  <w:rFonts w:ascii="Cambria Math" w:eastAsiaTheme="minorEastAsia" w:hAnsi="Cambria Math"/>
+                </w:rPr>
+                <m:t>L</m:t>
+              </m:r>
+            </m:e>
+          </m:groupChr>
+          <m:r>
+            <w:rPr>
+              <w:rFonts w:ascii="Cambria Math" w:eastAsiaTheme="minorEastAsia" w:hAnsi="Cambria Math"/>
+            </w:rPr>
+            <m:t xml:space="preserve">1, </m:t>
+          </m:r>
+          <m:r>
+            <m:rPr>
+              <m:nor/>
+            </m:rPr>
+            <w:rPr>
+              <w:rFonts w:ascii="Cambria Math" w:eastAsiaTheme="minorEastAsia" w:hAnsi="Cambria Math"/>
+            </w:rPr>
+            <m:t>ROC</m:t>
+          </m:r>
+          <m:r>
+            <w:rPr>
+              <w:rFonts w:ascii="Cambria Math" w:eastAsiaTheme="minorEastAsia" w:hAnsi="Cambria Math"/>
+            </w:rPr>
+            <m:t>=</m:t>
+          </m:r>
+          <m:r>
+            <m:rPr>
+              <m:nor/>
+            </m:rPr>
+            <w:rPr>
+              <w:rFonts w:ascii="Cambria Math" w:eastAsiaTheme="minorEastAsia" w:hAnsi="Cambria Math"/>
+            </w:rPr>
+            <m:t>all</m:t>
+          </m:r>
+          <m:r>
+            <w:rPr>
+              <w:rFonts w:ascii="Cambria Math" w:eastAsiaTheme="minorEastAsia" w:hAnsi="Cambria Math"/>
+            </w:rPr>
+            <m:t xml:space="preserve"> s</m:t>
+          </m:r>
+        </m:oMath>
+      </m:oMathPara>
+    </w:p>
+    <w:p>
+      <w:pPr>
+        <w:rPr>
+          <w:rFonts w:eastAsiaTheme="minorEastAsia"/>
+        </w:rPr>
+      </w:pPr>
+      <m:oMathPara>
+        <m:oMath>
+          <m:r>
+            <w:rPr>
+              <w:rFonts w:ascii="Cambria Math" w:eastAsiaTheme="minorEastAsia" w:hAnsi="Cambria Math"/>
+            </w:rPr>
+            <m:t>δ</m:t>
+          </m:r>
+          <m:d>
+            <m:dPr>
+              <m:ctrlPr>
+                <w:rPr>
+                  <w:rFonts w:ascii="Cambria Math" w:eastAsiaTheme="minorEastAsia" w:hAnsi="Cambria Math"/>
+                  <w:i/>
+                </w:rPr>
+              </m:ctrlPr>
+            </m:dPr>
+            <m:e>
+              <m:r>
+                <w:rPr>
+                  <w:rFonts w:ascii="Cambria Math" w:eastAsiaTheme="minorEastAsia" w:hAnsi="Cambria Math"/>
+                </w:rPr>
+                <m:t>n</m:t>
+              </m:r>
+            </m:e>
+          </m:d>
+          <m:groupChr>
+            <m:groupChrPr>
+              <m:chr m:val="↔"/>
+              <m:vertJc m:val="bot"/>
+              <m:ctrlPr>
+                <w:rPr>
+                  <w:rFonts w:ascii="Cambria Math" w:eastAsiaTheme="minorEastAsia" w:hAnsi="Cambria Math"/>
+                  <w:i/>
+                </w:rPr>
+              </m:ctrlPr>
+            </m:groupChrPr>
+            <m:e>
+              <m:r>
+                <m:rPr>
+                  <m:scr m:val="script"/>
+                </m:rPr>
+                <w:rPr>
+                  <w:rFonts w:ascii="Cambria Math" w:eastAsiaTheme="minorEastAsia" w:hAnsi="Cambria Math"/>
+                </w:rPr>
+                <m:t>F</m:t>
+              </m:r>
+            </m:e>
+          </m:groupChr>
+          <m:r>
+            <w:rPr>
+              <w:rFonts w:ascii="Cambria Math" w:eastAsiaTheme="minorEastAsia" w:hAnsi="Cambria Math"/>
+            </w:rPr>
+            <m:t>1</m:t>
+          </m:r>
+        </m:oMath>
+      </m:oMathPara>
+    </w:p>
+    <w:p>
+      <w:pPr>
+        <w:rPr>
+          <w:rFonts w:eastAsiaTheme="minorEastAsia"/>
+        </w:rPr>
+      </w:pPr>
+      <m:oMathPara>
+        <m:oMath>
+          <m:r>
+            <w:rPr>
+              <w:rFonts w:ascii="Cambria Math" w:eastAsiaTheme="minorEastAsia" w:hAnsi="Cambria Math"/>
+            </w:rPr>
+            <m:t>δ</m:t>
+          </m:r>
+          <m:d>
+            <m:dPr>
+              <m:ctrlPr>
+                <w:rPr>
+                  <w:rFonts w:ascii="Cambria Math" w:eastAsiaTheme="minorEastAsia" w:hAnsi="Cambria Math"/>
+                  <w:i/>
+                </w:rPr>
+              </m:ctrlPr>
+            </m:dPr>
+            <m:e>
+              <m:r>
+                <w:rPr>
+                  <w:rFonts w:ascii="Cambria Math" w:eastAsiaTheme="minorEastAsia" w:hAnsi="Cambria Math"/>
+                </w:rPr>
+                <m:t>n</m:t>
+              </m:r>
+            </m:e>
+          </m:d>
+          <m:groupChr>
+            <m:groupChrPr>
+              <m:chr m:val="↔"/>
+              <m:vertJc m:val="bot"/>
+              <m:ctrlPr>
+                <w:rPr>
+                  <w:rFonts w:ascii="Cambria Math" w:eastAsiaTheme="minorEastAsia" w:hAnsi="Cambria Math"/>
+                  <w:i/>
+                </w:rPr>
+              </m:ctrlPr>
+            </m:groupChrPr>
+            <m:e>
+              <m:r>
+                <m:rPr>
+                  <m:scr m:val="script"/>
+                </m:rPr>
+                <w:rPr>
+                  <w:rFonts w:ascii="Cambria Math" w:eastAsiaTheme="minorEastAsia" w:hAnsi="Cambria Math"/>
+                </w:rPr>
+                <m:t>Z</m:t>
+              </m:r>
+            </m:e>
+          </m:groupChr>
+          <m:r>
+            <w:rPr>
+              <w:rFonts w:ascii="Cambria Math" w:eastAsiaTheme="minorEastAsia" w:hAnsi="Cambria Math"/>
+            </w:rPr>
+            <m:t xml:space="preserve">1, </m:t>
+          </m:r>
+          <m:r>
+            <m:rPr>
+              <m:nor/>
+            </m:rPr>
+            <w:rPr>
+              <w:rFonts w:ascii="Cambria Math" w:eastAsiaTheme="minorEastAsia" w:hAnsi="Cambria Math"/>
+            </w:rPr>
+            <m:t>ROC</m:t>
+          </m:r>
+          <m:r>
+            <w:rPr>
+              <w:rFonts w:ascii="Cambria Math" w:eastAsiaTheme="minorEastAsia" w:hAnsi="Cambria Math"/>
+            </w:rPr>
+            <m:t>=</m:t>
+          </m:r>
+          <m:r>
+            <m:rPr>
+              <m:nor/>
+            </m:rPr>
+            <w:rPr>
+              <w:rFonts w:ascii="Cambria Math" w:eastAsiaTheme="minorEastAsia" w:hAnsi="Cambria Math"/>
+            </w:rPr>
+            <m:t>all</m:t>
+          </m:r>
+          <m:r>
+            <w:rPr>
+              <w:rFonts w:ascii="Cambria Math" w:eastAsiaTheme="minorEastAsia" w:hAnsi="Cambria Math"/>
+            </w:rPr>
+            <m:t xml:space="preserve"> z</m:t>
+          </m:r>
+        </m:oMath>
+      </m:oMathPara>
+    </w:p>
+    <w:p>
+      <w:pPr>
+        <w:rPr>
+          <w:rFonts w:eastAsiaTheme="minorEastAsia"/>
+        </w:rPr>
+      </w:pPr>
+      <w:r>
+        <w:rPr>
+          <w:rFonts w:eastAsiaTheme="minorEastAsia"/>
+        </w:rPr>
+        <w:t>Delayed impulse</w:t>
+      </w:r>
+      <w:r>
+        <w:rPr>
+          <w:rFonts w:eastAsiaTheme="minorEastAsia"/>
+        </w:rPr>
+        <w:t xml:space="preserve"> (assume </w:t>
+      </w:r>
+      <m:oMath>
+        <m:sSub>
+          <m:sSubPr>
+            <m:ctrlPr>
+              <w:rPr>
+                <w:rFonts w:ascii="Cambria Math" w:eastAsiaTheme="minorEastAsia" w:hAnsi="Cambria Math"/>
+                <w:i/>
+              </w:rPr>
+            </m:ctrlPr>
+          </m:sSubPr>
+          <m:e>
+            <m:r>
+              <w:rPr>
+                <w:rFonts w:ascii="Cambria Math" w:eastAsiaTheme="minorEastAsia" w:hAnsi="Cambria Math"/>
+              </w:rPr>
+              <m:t>t</m:t>
+            </m:r>
+          </m:e>
+          <m:sub>
+            <m:r>
+              <w:rPr>
+                <w:rFonts w:ascii="Cambria Math" w:eastAsiaTheme="minorEastAsia" w:hAnsi="Cambria Math"/>
+              </w:rPr>
+              <m:t>o</m:t>
+            </m:r>
+          </m:sub>
+        </m:sSub>
+        <m:r>
+          <w:rPr>
+            <w:rFonts w:ascii="Cambria Math" w:eastAsiaTheme="minorEastAsia" w:hAnsi="Cambria Math"/>
+          </w:rPr>
+          <m:t>,</m:t>
+        </m:r>
+        <m:sSub>
+          <m:sSubPr>
+            <m:ctrlPr>
+              <w:rPr>
+                <w:rFonts w:ascii="Cambria Math" w:eastAsiaTheme="minorEastAsia" w:hAnsi="Cambria Math"/>
+                <w:i/>
+              </w:rPr>
+            </m:ctrlPr>
+          </m:sSubPr>
+          <m:e>
+            <m:r>
+              <w:rPr>
+                <w:rFonts w:ascii="Cambria Math" w:eastAsiaTheme="minorEastAsia" w:hAnsi="Cambria Math"/>
+              </w:rPr>
+              <m:t>n</m:t>
+            </m:r>
+          </m:e>
+          <m:sub>
+            <m:r>
+              <w:rPr>
+                <w:rFonts w:ascii="Cambria Math" w:eastAsiaTheme="minorEastAsia" w:hAnsi="Cambria Math"/>
+              </w:rPr>
+              <m:t>o</m:t>
+            </m:r>
+          </m:sub>
+        </m:sSub>
+        <m:r>
+          <w:rPr>
+            <w:rFonts w:ascii="Cambria Math" w:eastAsiaTheme="minorEastAsia" w:hAnsi="Cambria Math"/>
+          </w:rPr>
+          <m:t>&gt;0</m:t>
+        </m:r>
+        <m:r>
+          <w:rPr>
+            <w:rFonts w:ascii="Cambria Math" w:eastAsiaTheme="minorEastAsia" w:hAnsi="Cambria Math"/>
+          </w:rPr>
+          <m:t>)</m:t>
+        </m:r>
+      </m:oMath>
+    </w:p>
+    <w:p>
+      <w:pPr>
+        <w:rPr>
+          <w:rFonts w:eastAsiaTheme="minorEastAsia"/>
+        </w:rPr>
+      </w:pPr>
+      <m:oMathPara>
+        <m:oMath>
+          <m:r>
+            <w:rPr>
+              <w:rFonts w:ascii="Cambria Math" w:eastAsiaTheme="minorEastAsia" w:hAnsi="Cambria Math"/>
+            </w:rPr>
+            <m:t>δ</m:t>
+          </m:r>
+          <m:d>
+            <m:dPr>
+              <m:ctrlPr>
+                <w:rPr>
+                  <w:rFonts w:ascii="Cambria Math" w:eastAsiaTheme="minorEastAsia" w:hAnsi="Cambria Math"/>
+                  <w:i/>
+                </w:rPr>
+              </m:ctrlPr>
+            </m:dPr>
+            <m:e>
+              <m:r>
+                <w:rPr>
+                  <w:rFonts w:ascii="Cambria Math" w:eastAsiaTheme="minorEastAsia" w:hAnsi="Cambria Math"/>
+                </w:rPr>
+                <m:t>t-</m:t>
+              </m:r>
+              <m:sSub>
+                <m:sSubPr>
+                  <m:ctrlPr>
+                    <w:rPr>
+                      <w:rFonts w:ascii="Cambria Math" w:eastAsiaTheme="minorEastAsia" w:hAnsi="Cambria Math"/>
+                      <w:i/>
+                    </w:rPr>
+                  </m:ctrlPr>
+                </m:sSubPr>
+                <m:e>
+                  <m:r>
+                    <w:rPr>
+                      <w:rFonts w:ascii="Cambria Math" w:eastAsiaTheme="minorEastAsia" w:hAnsi="Cambria Math"/>
+                    </w:rPr>
+                    <m:t>t</m:t>
+                  </m:r>
+                </m:e>
+                <m:sub>
+                  <m:r>
+                    <w:rPr>
+                      <w:rFonts w:ascii="Cambria Math" w:eastAsiaTheme="minorEastAsia" w:hAnsi="Cambria Math"/>
+                    </w:rPr>
+                    <m:t>o</m:t>
+                  </m:r>
+                </m:sub>
+              </m:sSub>
+            </m:e>
+          </m:d>
+          <m:groupChr>
+            <m:groupChrPr>
+              <m:chr m:val="↔"/>
+              <m:vertJc m:val="bot"/>
+              <m:ctrlPr>
+                <w:rPr>
+                  <w:rFonts w:ascii="Cambria Math" w:eastAsiaTheme="minorEastAsia" w:hAnsi="Cambria Math"/>
+                  <w:i/>
+                </w:rPr>
+              </m:ctrlPr>
+            </m:groupChrPr>
+            <m:e>
+              <m:r>
+                <m:rPr>
+                  <m:scr m:val="script"/>
+                </m:rPr>
+                <w:rPr>
+                  <w:rFonts w:ascii="Cambria Math" w:eastAsiaTheme="minorEastAsia" w:hAnsi="Cambria Math"/>
+                </w:rPr>
+                <m:t>F</m:t>
+              </m:r>
+            </m:e>
+          </m:groupChr>
+          <m:sSup>
+            <m:sSupPr>
+              <m:ctrlPr>
+                <w:rPr>
+                  <w:rFonts w:ascii="Cambria Math" w:eastAsiaTheme="minorEastAsia" w:hAnsi="Cambria Math"/>
+                  <w:i/>
+                </w:rPr>
+              </m:ctrlPr>
+            </m:sSupPr>
+            <m:e>
+              <m:r>
+                <w:rPr>
+                  <w:rFonts w:ascii="Cambria Math" w:eastAsiaTheme="minorEastAsia" w:hAnsi="Cambria Math"/>
+                </w:rPr>
+                <m:t>e</m:t>
+              </m:r>
+            </m:e>
+            <m:sup>
+              <m:r>
+                <w:rPr>
+                  <w:rFonts w:ascii="Cambria Math" w:eastAsiaTheme="minorEastAsia" w:hAnsi="Cambria Math"/>
+                </w:rPr>
+                <m:t>-j</m:t>
+              </m:r>
+              <m:r>
+                <m:rPr>
+                  <m:sty m:val="p"/>
+                </m:rPr>
+                <w:rPr>
+                  <w:rFonts w:ascii="Cambria Math" w:eastAsiaTheme="minorEastAsia" w:hAnsi="Cambria Math"/>
+                </w:rPr>
+                <m:t>Ω</m:t>
+              </m:r>
+              <m:sSub>
+                <m:sSubPr>
+                  <m:ctrlPr>
+                    <w:rPr>
+                      <w:rFonts w:ascii="Cambria Math" w:eastAsiaTheme="minorEastAsia" w:hAnsi="Cambria Math"/>
+                      <w:i/>
+                    </w:rPr>
+                  </m:ctrlPr>
+                </m:sSubPr>
+                <m:e>
+                  <m:r>
+                    <w:rPr>
+                      <w:rFonts w:ascii="Cambria Math" w:eastAsiaTheme="minorEastAsia" w:hAnsi="Cambria Math"/>
+                    </w:rPr>
+                    <m:t>t</m:t>
+                  </m:r>
+                </m:e>
+                <m:sub>
+                  <m:r>
+                    <w:rPr>
+                      <w:rFonts w:ascii="Cambria Math" w:eastAsiaTheme="minorEastAsia" w:hAnsi="Cambria Math"/>
+                    </w:rPr>
+                    <m:t>o</m:t>
+                  </m:r>
+                </m:sub>
+              </m:sSub>
+            </m:sup>
+          </m:sSup>
+          <m:r>
+            <w:rPr>
+              <w:rFonts w:ascii="Cambria Math" w:eastAsiaTheme="minorEastAsia" w:hAnsi="Cambria Math"/>
+            </w:rPr>
+            <m:t>=</m:t>
+          </m:r>
+          <m:sSup>
+            <m:sSupPr>
+              <m:ctrlPr>
+                <w:rPr>
+                  <w:rFonts w:ascii="Cambria Math" w:eastAsiaTheme="minorEastAsia" w:hAnsi="Cambria Math"/>
+                  <w:i/>
+                </w:rPr>
+              </m:ctrlPr>
+            </m:sSupPr>
+            <m:e>
+              <m:r>
+                <w:rPr>
+                  <w:rFonts w:ascii="Cambria Math" w:eastAsiaTheme="minorEastAsia" w:hAnsi="Cambria Math"/>
+                </w:rPr>
+                <m:t>e</m:t>
+              </m:r>
+            </m:e>
+            <m:sup>
+              <m:r>
+                <w:rPr>
+                  <w:rFonts w:ascii="Cambria Math" w:eastAsiaTheme="minorEastAsia" w:hAnsi="Cambria Math"/>
+                </w:rPr>
+                <m:t>-j2πf</m:t>
+              </m:r>
+              <m:sSub>
+                <m:sSubPr>
+                  <m:ctrlPr>
+                    <w:rPr>
+                      <w:rFonts w:ascii="Cambria Math" w:eastAsiaTheme="minorEastAsia" w:hAnsi="Cambria Math"/>
+                      <w:i/>
+                    </w:rPr>
+                  </m:ctrlPr>
+                </m:sSubPr>
+                <m:e>
+                  <m:r>
+                    <w:rPr>
+                      <w:rFonts w:ascii="Cambria Math" w:eastAsiaTheme="minorEastAsia" w:hAnsi="Cambria Math"/>
+                    </w:rPr>
+                    <m:t>t</m:t>
+                  </m:r>
+                </m:e>
+                <m:sub>
+                  <m:r>
+                    <w:rPr>
+                      <w:rFonts w:ascii="Cambria Math" w:eastAsiaTheme="minorEastAsia" w:hAnsi="Cambria Math"/>
+                    </w:rPr>
+                    <m:t>o</m:t>
+                  </m:r>
+                </m:sub>
+              </m:sSub>
+            </m:sup>
+          </m:sSup>
+        </m:oMath>
+      </m:oMathPara>
+    </w:p>
+    <w:p>
+      <w:pPr>
+        <w:rPr>
+          <w:rFonts w:eastAsiaTheme="minorEastAsia"/>
+        </w:rPr>
+      </w:pPr>
+      <m:oMathPara>
+        <m:oMath>
+          <m:r>
+            <w:rPr>
+              <w:rFonts w:ascii="Cambria Math" w:eastAsiaTheme="minorEastAsia" w:hAnsi="Cambria Math"/>
+            </w:rPr>
+            <m:t>δ</m:t>
+          </m:r>
+          <m:d>
+            <m:dPr>
+              <m:ctrlPr>
+                <w:rPr>
+                  <w:rFonts w:ascii="Cambria Math" w:eastAsiaTheme="minorEastAsia" w:hAnsi="Cambria Math"/>
+                  <w:i/>
+                </w:rPr>
+              </m:ctrlPr>
+            </m:dPr>
+            <m:e>
+              <m:r>
+                <w:rPr>
+                  <w:rFonts w:ascii="Cambria Math" w:eastAsiaTheme="minorEastAsia" w:hAnsi="Cambria Math"/>
+                </w:rPr>
+                <m:t>t-</m:t>
+              </m:r>
+              <m:sSub>
+                <m:sSubPr>
+                  <m:ctrlPr>
+                    <w:rPr>
+                      <w:rFonts w:ascii="Cambria Math" w:eastAsiaTheme="minorEastAsia" w:hAnsi="Cambria Math"/>
+                      <w:i/>
+                    </w:rPr>
+                  </m:ctrlPr>
+                </m:sSubPr>
+                <m:e>
+                  <m:r>
+                    <w:rPr>
+                      <w:rFonts w:ascii="Cambria Math" w:eastAsiaTheme="minorEastAsia" w:hAnsi="Cambria Math"/>
+                    </w:rPr>
+                    <m:t>t</m:t>
+                  </m:r>
+                </m:e>
+                <m:sub>
+                  <m:r>
+                    <w:rPr>
+                      <w:rFonts w:ascii="Cambria Math" w:eastAsiaTheme="minorEastAsia" w:hAnsi="Cambria Math"/>
+                    </w:rPr>
+                    <m:t>o</m:t>
+                  </m:r>
+                </m:sub>
+              </m:sSub>
+            </m:e>
+          </m:d>
+          <m:groupChr>
+            <m:groupChrPr>
+              <m:chr m:val="↔"/>
+              <m:vertJc m:val="bot"/>
+              <m:ctrlPr>
+                <w:rPr>
+                  <w:rFonts w:ascii="Cambria Math" w:eastAsiaTheme="minorEastAsia" w:hAnsi="Cambria Math"/>
+                  <w:i/>
+                </w:rPr>
+              </m:ctrlPr>
+            </m:groupChrPr>
+            <m:e>
+              <m:r>
+                <m:rPr>
+                  <m:scr m:val="script"/>
+                </m:rPr>
+                <w:rPr>
+                  <w:rFonts w:ascii="Cambria Math" w:eastAsiaTheme="minorEastAsia" w:hAnsi="Cambria Math"/>
+                </w:rPr>
+                <m:t>L</m:t>
+              </m:r>
+            </m:e>
+          </m:groupChr>
+          <m:sSup>
+            <m:sSupPr>
+              <m:ctrlPr>
+                <w:rPr>
+                  <w:rFonts w:ascii="Cambria Math" w:eastAsiaTheme="minorEastAsia" w:hAnsi="Cambria Math"/>
+                  <w:i/>
+                </w:rPr>
+              </m:ctrlPr>
+            </m:sSupPr>
+            <m:e>
+              <m:r>
+                <w:rPr>
+                  <w:rFonts w:ascii="Cambria Math" w:eastAsiaTheme="minorEastAsia" w:hAnsi="Cambria Math"/>
+                </w:rPr>
+                <m:t>e</m:t>
+              </m:r>
+            </m:e>
+            <m:sup>
+              <m:r>
+                <w:rPr>
+                  <w:rFonts w:ascii="Cambria Math" w:eastAsiaTheme="minorEastAsia" w:hAnsi="Cambria Math"/>
+                </w:rPr>
+                <m:t>-s</m:t>
+              </m:r>
+              <m:sSub>
+                <m:sSubPr>
+                  <m:ctrlPr>
+                    <w:rPr>
+                      <w:rFonts w:ascii="Cambria Math" w:eastAsiaTheme="minorEastAsia" w:hAnsi="Cambria Math"/>
+                      <w:i/>
+                    </w:rPr>
+                  </m:ctrlPr>
+                </m:sSubPr>
+                <m:e>
+                  <m:r>
+                    <w:rPr>
+                      <w:rFonts w:ascii="Cambria Math" w:eastAsiaTheme="minorEastAsia" w:hAnsi="Cambria Math"/>
+                    </w:rPr>
+                    <m:t>t</m:t>
+                  </m:r>
+                </m:e>
+                <m:sub>
+                  <m:r>
+                    <w:rPr>
+                      <w:rFonts w:ascii="Cambria Math" w:eastAsiaTheme="minorEastAsia" w:hAnsi="Cambria Math"/>
+                    </w:rPr>
+                    <m:t>o</m:t>
+                  </m:r>
+                </m:sub>
+              </m:sSub>
+            </m:sup>
+          </m:sSup>
+          <m:r>
+            <w:rPr>
+              <w:rFonts w:ascii="Cambria Math" w:eastAsiaTheme="minorEastAsia" w:hAnsi="Cambria Math"/>
+            </w:rPr>
+            <m:t xml:space="preserve">, </m:t>
+          </m:r>
+          <m:r>
+            <m:rPr>
+              <m:nor/>
+            </m:rPr>
+            <w:rPr>
+              <w:rFonts w:ascii="Cambria Math" w:eastAsiaTheme="minorEastAsia" w:hAnsi="Cambria Math"/>
+            </w:rPr>
+            <m:t>ROC</m:t>
+          </m:r>
+          <m:r>
+            <w:rPr>
+              <w:rFonts w:ascii="Cambria Math" w:eastAsiaTheme="minorEastAsia" w:hAnsi="Cambria Math"/>
+            </w:rPr>
+            <m:t>=</m:t>
+          </m:r>
+          <m:r>
+            <m:rPr>
+              <m:nor/>
+            </m:rPr>
+            <w:rPr>
+              <w:rFonts w:ascii="Cambria Math" w:eastAsiaTheme="minorEastAsia" w:hAnsi="Cambria Math"/>
+            </w:rPr>
+            <m:t>all</m:t>
+          </m:r>
+          <m:r>
+            <w:rPr>
+              <w:rFonts w:ascii="Cambria Math" w:eastAsiaTheme="minorEastAsia" w:hAnsi="Cambria Math"/>
+            </w:rPr>
+            <m:t xml:space="preserve"> s</m:t>
+          </m:r>
+        </m:oMath>
+      </m:oMathPara>
+    </w:p>
+    <w:p>
+      <w:pPr>
+        <w:rPr>
+          <w:rFonts w:eastAsiaTheme="minorEastAsia"/>
+        </w:rPr>
+      </w:pPr>
+      <m:oMathPara>
+        <m:oMath>
+          <m:r>
+            <w:rPr>
+              <w:rFonts w:ascii="Cambria Math" w:eastAsiaTheme="minorEastAsia" w:hAnsi="Cambria Math"/>
+            </w:rPr>
+            <m:t>δ</m:t>
+          </m:r>
+          <m:d>
+            <m:dPr>
+              <m:ctrlPr>
+                <w:rPr>
+                  <w:rFonts w:ascii="Cambria Math" w:eastAsiaTheme="minorEastAsia" w:hAnsi="Cambria Math"/>
+                  <w:i/>
+                </w:rPr>
+              </m:ctrlPr>
+            </m:dPr>
+            <m:e>
+              <m:r>
+                <w:rPr>
+                  <w:rFonts w:ascii="Cambria Math" w:eastAsiaTheme="minorEastAsia" w:hAnsi="Cambria Math"/>
+                </w:rPr>
+                <m:t>n-</m:t>
+              </m:r>
+              <m:sSub>
+                <m:sSubPr>
+                  <m:ctrlPr>
+                    <w:rPr>
+                      <w:rFonts w:ascii="Cambria Math" w:eastAsiaTheme="minorEastAsia" w:hAnsi="Cambria Math"/>
+                      <w:i/>
+                    </w:rPr>
+                  </m:ctrlPr>
+                </m:sSubPr>
+                <m:e>
+                  <m:r>
+                    <w:rPr>
+                      <w:rFonts w:ascii="Cambria Math" w:eastAsiaTheme="minorEastAsia" w:hAnsi="Cambria Math"/>
+                    </w:rPr>
+                    <m:t>n</m:t>
+                  </m:r>
+                </m:e>
+                <m:sub>
+                  <m:r>
+                    <w:rPr>
+                      <w:rFonts w:ascii="Cambria Math" w:eastAsiaTheme="minorEastAsia" w:hAnsi="Cambria Math"/>
+                    </w:rPr>
+                    <m:t>o</m:t>
+                  </m:r>
+                </m:sub>
+              </m:sSub>
+            </m:e>
+          </m:d>
+          <m:groupChr>
+            <m:groupChrPr>
+              <m:chr m:val="↔"/>
+              <m:vertJc m:val="bot"/>
+              <m:ctrlPr>
+                <w:rPr>
+                  <w:rFonts w:ascii="Cambria Math" w:eastAsiaTheme="minorEastAsia" w:hAnsi="Cambria Math"/>
+                  <w:i/>
+                </w:rPr>
+              </m:ctrlPr>
+            </m:groupChrPr>
+            <m:e>
+              <m:r>
+                <m:rPr>
+                  <m:scr m:val="script"/>
+                </m:rPr>
+                <w:rPr>
+                  <w:rFonts w:ascii="Cambria Math" w:eastAsiaTheme="minorEastAsia" w:hAnsi="Cambria Math"/>
+                </w:rPr>
+                <m:t>F</m:t>
+              </m:r>
+            </m:e>
+          </m:groupChr>
+          <m:sSup>
+            <m:sSupPr>
+              <m:ctrlPr>
+                <w:rPr>
+                  <w:rFonts w:ascii="Cambria Math" w:eastAsiaTheme="minorEastAsia" w:hAnsi="Cambria Math"/>
+                  <w:i/>
+                </w:rPr>
+              </m:ctrlPr>
+            </m:sSupPr>
+            <m:e>
+              <m:r>
+                <w:rPr>
+                  <w:rFonts w:ascii="Cambria Math" w:eastAsiaTheme="minorEastAsia" w:hAnsi="Cambria Math"/>
+                </w:rPr>
+                <m:t>e</m:t>
+              </m:r>
+            </m:e>
+            <m:sup>
+              <m:r>
+                <w:rPr>
+                  <w:rFonts w:ascii="Cambria Math" w:eastAsiaTheme="minorEastAsia" w:hAnsi="Cambria Math"/>
+                </w:rPr>
+                <m:t>-jw</m:t>
+              </m:r>
+              <m:sSub>
+                <m:sSubPr>
+                  <m:ctrlPr>
+                    <w:rPr>
+                      <w:rFonts w:ascii="Cambria Math" w:eastAsiaTheme="minorEastAsia" w:hAnsi="Cambria Math"/>
+                      <w:i/>
+                    </w:rPr>
+                  </m:ctrlPr>
+                </m:sSubPr>
+                <m:e>
+                  <m:r>
+                    <w:rPr>
+                      <w:rFonts w:ascii="Cambria Math" w:eastAsiaTheme="minorEastAsia" w:hAnsi="Cambria Math"/>
+                    </w:rPr>
+                    <m:t>n</m:t>
+                  </m:r>
+                </m:e>
+                <m:sub>
+                  <m:r>
+                    <w:rPr>
+                      <w:rFonts w:ascii="Cambria Math" w:eastAsiaTheme="minorEastAsia" w:hAnsi="Cambria Math"/>
+                    </w:rPr>
+                    <m:t>o</m:t>
+                  </m:r>
+                </m:sub>
+              </m:sSub>
+            </m:sup>
+          </m:sSup>
+        </m:oMath>
+      </m:oMathPara>
+    </w:p>
+    <w:p>
+      <w:pPr>
+        <w:rPr>
+          <w:rFonts w:eastAsiaTheme="minorEastAsia"/>
+        </w:rPr>
+      </w:pPr>
+      <m:oMathPara>
+        <m:oMath>
+          <m:r>
+            <w:rPr>
+              <w:rFonts w:ascii="Cambria Math" w:eastAsiaTheme="minorEastAsia" w:hAnsi="Cambria Math"/>
+            </w:rPr>
+            <w:lastRenderedPageBreak/>
+            <m:t>δ</m:t>
+          </m:r>
+          <m:d>
+            <m:dPr>
+              <m:ctrlPr>
+                <w:rPr>
+                  <w:rFonts w:ascii="Cambria Math" w:eastAsiaTheme="minorEastAsia" w:hAnsi="Cambria Math"/>
+                  <w:i/>
+                </w:rPr>
+              </m:ctrlPr>
+            </m:dPr>
+            <m:e>
+              <m:r>
+                <w:rPr>
+                  <w:rFonts w:ascii="Cambria Math" w:eastAsiaTheme="minorEastAsia" w:hAnsi="Cambria Math"/>
+                </w:rPr>
+                <m:t>n-</m:t>
+              </m:r>
+              <m:sSub>
+                <m:sSubPr>
+                  <m:ctrlPr>
+                    <w:rPr>
+                      <w:rFonts w:ascii="Cambria Math" w:eastAsiaTheme="minorEastAsia" w:hAnsi="Cambria Math"/>
+                      <w:i/>
+                    </w:rPr>
+                  </m:ctrlPr>
+                </m:sSubPr>
+                <m:e>
+                  <m:r>
+                    <w:rPr>
+                      <w:rFonts w:ascii="Cambria Math" w:eastAsiaTheme="minorEastAsia" w:hAnsi="Cambria Math"/>
+                    </w:rPr>
+                    <m:t>n</m:t>
+                  </m:r>
+                </m:e>
+                <m:sub>
+                  <m:r>
+                    <w:rPr>
+                      <w:rFonts w:ascii="Cambria Math" w:eastAsiaTheme="minorEastAsia" w:hAnsi="Cambria Math"/>
+                    </w:rPr>
+                    <m:t>o</m:t>
+                  </m:r>
+                </m:sub>
+              </m:sSub>
+            </m:e>
+          </m:d>
+          <m:groupChr>
+            <m:groupChrPr>
+              <m:chr m:val="↔"/>
+              <m:vertJc m:val="bot"/>
+              <m:ctrlPr>
+                <w:rPr>
+                  <w:rFonts w:ascii="Cambria Math" w:eastAsiaTheme="minorEastAsia" w:hAnsi="Cambria Math"/>
+                  <w:i/>
+                </w:rPr>
+              </m:ctrlPr>
+            </m:groupChrPr>
+            <m:e>
+              <m:r>
+                <m:rPr>
+                  <m:scr m:val="script"/>
+                </m:rPr>
+                <w:rPr>
+                  <w:rFonts w:ascii="Cambria Math" w:eastAsiaTheme="minorEastAsia" w:hAnsi="Cambria Math"/>
+                </w:rPr>
+                <m:t>Z</m:t>
+              </m:r>
+            </m:e>
+          </m:groupChr>
+          <m:sSup>
+            <m:sSupPr>
+              <m:ctrlPr>
+                <w:rPr>
+                  <w:rFonts w:ascii="Cambria Math" w:eastAsiaTheme="minorEastAsia" w:hAnsi="Cambria Math"/>
+                  <w:i/>
+                </w:rPr>
+              </m:ctrlPr>
+            </m:sSupPr>
+            <m:e>
+              <m:r>
+                <w:rPr>
+                  <w:rFonts w:ascii="Cambria Math" w:eastAsiaTheme="minorEastAsia" w:hAnsi="Cambria Math"/>
+                </w:rPr>
+                <m:t>z</m:t>
+              </m:r>
+            </m:e>
+            <m:sup>
+              <m:r>
+                <w:rPr>
+                  <w:rFonts w:ascii="Cambria Math" w:eastAsiaTheme="minorEastAsia" w:hAnsi="Cambria Math"/>
+                </w:rPr>
+                <m:t>-</m:t>
+              </m:r>
+              <m:sSub>
+                <m:sSubPr>
+                  <m:ctrlPr>
+                    <w:rPr>
+                      <w:rFonts w:ascii="Cambria Math" w:eastAsiaTheme="minorEastAsia" w:hAnsi="Cambria Math"/>
+                      <w:i/>
+                    </w:rPr>
+                  </m:ctrlPr>
+                </m:sSubPr>
+                <m:e>
+                  <m:r>
+                    <w:rPr>
+                      <w:rFonts w:ascii="Cambria Math" w:eastAsiaTheme="minorEastAsia" w:hAnsi="Cambria Math"/>
+                    </w:rPr>
+                    <m:t>n</m:t>
+                  </m:r>
+                </m:e>
+                <m:sub>
+                  <m:r>
+                    <w:rPr>
+                      <w:rFonts w:ascii="Cambria Math" w:eastAsiaTheme="minorEastAsia" w:hAnsi="Cambria Math"/>
+                    </w:rPr>
+                    <m:t>o</m:t>
+                  </m:r>
+                </m:sub>
+              </m:sSub>
+            </m:sup>
+          </m:sSup>
+          <m:r>
+            <w:rPr>
+              <w:rFonts w:ascii="Cambria Math" w:eastAsiaTheme="minorEastAsia" w:hAnsi="Cambria Math"/>
+            </w:rPr>
+            <m:t xml:space="preserve">, </m:t>
+          </m:r>
+          <m:r>
+            <m:rPr>
+              <m:nor/>
+            </m:rPr>
+            <w:rPr>
+              <w:rFonts w:ascii="Cambria Math" w:eastAsiaTheme="minorEastAsia" w:hAnsi="Cambria Math"/>
+            </w:rPr>
+            <m:t>ROC</m:t>
+          </m:r>
+          <m:r>
+            <w:rPr>
+              <w:rFonts w:ascii="Cambria Math" w:eastAsiaTheme="minorEastAsia" w:hAnsi="Cambria Math"/>
+            </w:rPr>
+            <m:t>=</m:t>
+          </m:r>
+          <m:d>
+            <m:dPr>
+              <m:begChr m:val="|"/>
+              <m:endChr m:val="|"/>
+              <m:ctrlPr>
+                <w:rPr>
+                  <w:rFonts w:ascii="Cambria Math" w:eastAsiaTheme="minorEastAsia" w:hAnsi="Cambria Math"/>
+                  <w:i/>
+                </w:rPr>
+              </m:ctrlPr>
+            </m:dPr>
+            <m:e>
+              <m:r>
+                <w:rPr>
+                  <w:rFonts w:ascii="Cambria Math" w:eastAsiaTheme="minorEastAsia" w:hAnsi="Cambria Math"/>
+                </w:rPr>
+                <m:t>z</m:t>
+              </m:r>
+            </m:e>
+          </m:d>
+          <m:r>
+            <w:rPr>
+              <w:rFonts w:ascii="Cambria Math" w:eastAsiaTheme="minorEastAsia" w:hAnsi="Cambria Math"/>
+            </w:rPr>
+            <m:t>&gt;0</m:t>
+          </m:r>
+        </m:oMath>
+      </m:oMathPara>
+    </w:p>
+    <w:p>
+      <w:pPr>
+        <w:rPr>
+          <w:rFonts w:eastAsiaTheme="minorEastAsia"/>
+        </w:rPr>
+      </w:pPr>
+      <w:r>
+        <w:rPr>
+          <w:rFonts w:eastAsiaTheme="minorEastAsia"/>
+        </w:rPr>
+        <w:t>Cosine</w:t>
+      </w:r>
+      <w:r>
+        <w:rPr>
+          <w:rFonts w:eastAsiaTheme="minorEastAsia"/>
+        </w:rPr>
+        <w:t>:</w:t>
+      </w:r>
+    </w:p>
+    <w:p>
+      <w:pPr>
+        <w:rPr>
+          <w:rFonts w:eastAsiaTheme="minorEastAsia"/>
+        </w:rPr>
+      </w:pPr>
+    </w:p>
+    <w:p>
+      <w:pPr>
+        <w:rPr>
+          <w:rFonts w:eastAsiaTheme="minorEastAsia"/>
+        </w:rPr>
+      </w:pPr>
+      <w:r>
+        <w:rPr>
+          <w:rFonts w:eastAsiaTheme="minorEastAsia"/>
+        </w:rPr>
+        <w:t>Sine</w:t>
+      </w:r>
+    </w:p>
+    <w:p>
+      <w:pPr>
+        <w:rPr>
+          <w:rFonts w:eastAsiaTheme="minorEastAsia"/>
+        </w:rPr>
+      </w:pPr>
+    </w:p>
+    <w:p>
+      <w:pPr>
+        <w:rPr>
+          <w:rFonts w:eastAsiaTheme="minorEastAsia"/>
+        </w:rPr>
+      </w:pPr>
+      <w:r>
+        <w:rPr>
+          <w:rFonts w:eastAsiaTheme="minorEastAsia"/>
+        </w:rPr>
+        <w:t>Sinc</w:t>
+      </w:r>
+    </w:p>
+    <w:p>
+      <w:pPr>
+        <w:rPr>
+          <w:rFonts w:eastAsiaTheme="minorEastAsia"/>
+        </w:rPr>
+      </w:pPr>
+    </w:p>
+    <w:p>
+      <w:pPr>
+        <w:rPr>
+          <w:rFonts w:eastAsiaTheme="minorEastAsia"/>
+        </w:rPr>
+      </w:pPr>
+    </w:p>
+    <w:p>
+      <w:pPr>
+        <w:rPr>
+          <w:rFonts w:eastAsiaTheme="minorEastAsia"/>
+        </w:rPr>
+      </w:pPr>
+      <w:r>
+        <w:rPr>
+          <w:rFonts w:eastAsiaTheme="minorEastAsia"/>
+        </w:rPr>
+        <w:t>Decaying exponential</w:t>
+      </w:r>
+    </w:p>
+    <w:p>
+      <w:pPr>
+        <w:rPr>
+          <w:rFonts w:eastAsiaTheme="minorEastAsia"/>
+        </w:rPr>
+      </w:pPr>
+      <w:r>
+        <w:rPr>
+          <w:rFonts w:eastAsiaTheme="minorEastAsia"/>
+        </w:rPr>
+        <w:t>Unit step</w:t>
+      </w:r>
+    </w:p>
+    <w:p>
+      <w:pPr>
+        <w:rPr>
+          <w:rFonts w:eastAsiaTheme="minorEastAsia"/>
+        </w:rPr>
+      </w:pPr>
+    </w:p>
+    <w:p>
+      <w:pPr>
+        <w:rPr>
+          <w:rFonts w:eastAsiaTheme="minorEastAsia"/>
+        </w:rPr>
+      </w:pPr>
+      <w:r>
+        <w:rPr>
+          <w:rFonts w:eastAsiaTheme="minorEastAsia"/>
+        </w:rPr>
+        <w:t>Rectangular pulse</w:t>
+      </w:r>
+    </w:p>
+    <w:p>
+      <w:pPr>
+        <w:rPr>
+          <w:rFonts w:eastAsiaTheme="minorEastAsia"/>
+        </w:rPr>
+      </w:pPr>
+    </w:p>
+    <w:p>
+      <w:pPr>
+        <w:rPr>
+          <w:rFonts w:eastAsiaTheme="minorEastAsia"/>
+        </w:rPr>
+      </w:pPr>
+      <w:r>
+        <w:rPr>
+          <w:rFonts w:eastAsiaTheme="minorEastAsia"/>
+        </w:rPr>
+        <w:t>Triangular pulse</w:t>
+      </w:r>
+    </w:p>
+    <w:p>
+      <w:pPr>
+        <w:rPr>
+          <w:rFonts w:eastAsiaTheme="minorEastAsia"/>
+        </w:rPr>
+      </w:pPr>
+      <w:hyperlink r:id="rId6" w:history="1">
+        <w:r>
+          <w:rPr>
+            <w:rStyle w:val="Hyperlink"/>
+            <w:rFonts w:eastAsiaTheme="minorEastAsia"/>
+          </w:rPr>
+          <w:t>https://en.wikipedia.org/wiki/Laplace_transform#Table_of_selected_Laplace_transforms</w:t>
+        </w:r>
+      </w:hyperlink>
+    </w:p>
+    <w:p>
+      <w:pPr>
+        <w:rPr>
+          <w:rFonts w:eastAsiaTheme="minorEastAsia"/>
+        </w:rPr>
+      </w:pPr>
+      <w:hyperlink r:id="rId7" w:history="1">
+        <w:r>
+          <w:rPr>
+            <w:rStyle w:val="Hyperlink"/>
+            <w:rFonts w:eastAsiaTheme="minorEastAsia"/>
+          </w:rPr>
+          <w:t>https://en.wikipedia.org/wiki/Z-transform#Table_of_common_Z-transform_pairs</w:t>
+        </w:r>
+      </w:hyperlink>
+      <w:r>
+        <w:rPr>
+          <w:rFonts w:eastAsiaTheme="minorEastAsia"/>
+        </w:rPr>
+        <w:t xml:space="preserve"> </w:t>
       </w:r>
     </w:p>
     <w:sectPr>
@@ -5462,8 +8497,124 @@
       </w:rPr>
     </w:lvl>
   </w:abstractNum>
+  <w:abstractNum w:abstractNumId="1" w15:restartNumberingAfterBreak="0">
+    <w:nsid w:val="69721490"/>
+    <w:multiLevelType w:val="hybridMultilevel"/>
+    <w:tmpl w:val="F906006E"/>
+    <w:lvl w:ilvl="0" w:tplc="04090001">
+      <w:start w:val="1"/>
+      <w:numFmt w:val="bullet"/>
+      <w:lvlText w:val=""/>
+      <w:lvlJc w:val="left"/>
+      <w:pPr>
+        <w:ind w:left="720" w:hanging="360"/>
+      </w:pPr>
+      <w:rPr>
+        <w:rFonts w:ascii="Symbol" w:hAnsi="Symbol" w:hint="default"/>
+      </w:rPr>
+    </w:lvl>
+    <w:lvl w:ilvl="1" w:tplc="04090003" w:tentative="1">
+      <w:start w:val="1"/>
+      <w:numFmt w:val="bullet"/>
+      <w:lvlText w:val="o"/>
+      <w:lvlJc w:val="left"/>
+      <w:pPr>
+        <w:ind w:left="1440" w:hanging="360"/>
+      </w:pPr>
+      <w:rPr>
+        <w:rFonts w:ascii="Courier New" w:hAnsi="Courier New" w:cs="Courier New" w:hint="default"/>
+      </w:rPr>
+    </w:lvl>
+    <w:lvl w:ilvl="2" w:tplc="04090005" w:tentative="1">
+      <w:start w:val="1"/>
+      <w:numFmt w:val="bullet"/>
+      <w:lvlText w:val=""/>
+      <w:lvlJc w:val="left"/>
+      <w:pPr>
+        <w:ind w:left="2160" w:hanging="360"/>
+      </w:pPr>
+      <w:rPr>
+        <w:rFonts w:ascii="Wingdings" w:hAnsi="Wingdings" w:hint="default"/>
+      </w:rPr>
+    </w:lvl>
+    <w:lvl w:ilvl="3" w:tplc="04090001" w:tentative="1">
+      <w:start w:val="1"/>
+      <w:numFmt w:val="bullet"/>
+      <w:lvlText w:val=""/>
+      <w:lvlJc w:val="left"/>
+      <w:pPr>
+        <w:ind w:left="2880" w:hanging="360"/>
+      </w:pPr>
+      <w:rPr>
+        <w:rFonts w:ascii="Symbol" w:hAnsi="Symbol" w:hint="default"/>
+      </w:rPr>
+    </w:lvl>
+    <w:lvl w:ilvl="4" w:tplc="04090003" w:tentative="1">
+      <w:start w:val="1"/>
+      <w:numFmt w:val="bullet"/>
+      <w:lvlText w:val="o"/>
+      <w:lvlJc w:val="left"/>
+      <w:pPr>
+        <w:ind w:left="3600" w:hanging="360"/>
+      </w:pPr>
+      <w:rPr>
+        <w:rFonts w:ascii="Courier New" w:hAnsi="Courier New" w:cs="Courier New" w:hint="default"/>
+      </w:rPr>
+    </w:lvl>
+    <w:lvl w:ilvl="5" w:tplc="04090005" w:tentative="1">
+      <w:start w:val="1"/>
+      <w:numFmt w:val="bullet"/>
+      <w:lvlText w:val=""/>
+      <w:lvlJc w:val="left"/>
+      <w:pPr>
+        <w:ind w:left="4320" w:hanging="360"/>
+      </w:pPr>
+      <w:rPr>
+        <w:rFonts w:ascii="Wingdings" w:hAnsi="Wingdings" w:hint="default"/>
+      </w:rPr>
+    </w:lvl>
+    <w:lvl w:ilvl="6" w:tplc="04090001" w:tentative="1">
+      <w:start w:val="1"/>
+      <w:numFmt w:val="bullet"/>
+      <w:lvlText w:val=""/>
+      <w:lvlJc w:val="left"/>
+      <w:pPr>
+        <w:ind w:left="5040" w:hanging="360"/>
+      </w:pPr>
+      <w:rPr>
+        <w:rFonts w:ascii="Symbol" w:hAnsi="Symbol" w:hint="default"/>
+      </w:rPr>
+    </w:lvl>
+    <w:lvl w:ilvl="7" w:tplc="04090003" w:tentative="1">
+      <w:start w:val="1"/>
+      <w:numFmt w:val="bullet"/>
+      <w:lvlText w:val="o"/>
+      <w:lvlJc w:val="left"/>
+      <w:pPr>
+        <w:ind w:left="5760" w:hanging="360"/>
+      </w:pPr>
+      <w:rPr>
+        <w:rFonts w:ascii="Courier New" w:hAnsi="Courier New" w:cs="Courier New" w:hint="default"/>
+      </w:rPr>
+    </w:lvl>
+    <w:lvl w:ilvl="8" w:tplc="04090005" w:tentative="1">
+      <w:start w:val="1"/>
+      <w:numFmt w:val="bullet"/>
+      <w:lvlText w:val=""/>
+      <w:lvlJc w:val="left"/>
+      <w:pPr>
+        <w:ind w:left="6480" w:hanging="360"/>
+      </w:pPr>
+      <w:rPr>
+        <w:rFonts w:ascii="Wingdings" w:hAnsi="Wingdings" w:hint="default"/>
+      </w:rPr>
+    </w:lvl>
+  </w:abstractNum>
   <w:num w:numId="1" w16cid:durableId="503935808">
     <w:abstractNumId w:val="0"/>
+  </w:num>
+  <w:num w:numId="2" w16cid:durableId="1244799991">
+    <w:abstractNumId w:val="1"/>
   </w:num>
 </w:numbering>
 </file>
@@ -5868,6 +9019,7 @@
   <w:style w:type="paragraph" w:default="1" w:styleId="Normal">
     <w:name w:val="Normal"/>
     <w:qFormat/>
+    <w:rsid w:val="00FE4773"/>
   </w:style>
   <w:style w:type="paragraph" w:styleId="Heading1">
     <w:name w:val="heading 1"/>
@@ -6395,6 +9547,29 @@
       <w:color w:val="666666"/>
     </w:rPr>
   </w:style>
+  <w:style w:type="character" w:styleId="Hyperlink">
+    <w:name w:val="Hyperlink"/>
+    <w:basedOn w:val="DefaultParagraphFont"/>
+    <w:uiPriority w:val="99"/>
+    <w:unhideWhenUsed/>
+    <w:rsid w:val="006327B9"/>
+    <w:rPr>
+      <w:color w:val="467886" w:themeColor="hyperlink"/>
+      <w:u w:val="single"/>
+    </w:rPr>
+  </w:style>
+  <w:style w:type="character" w:styleId="UnresolvedMention">
+    <w:name w:val="Unresolved Mention"/>
+    <w:basedOn w:val="DefaultParagraphFont"/>
+    <w:uiPriority w:val="99"/>
+    <w:semiHidden/>
+    <w:unhideWhenUsed/>
+    <w:rsid w:val="006327B9"/>
+    <w:rPr>
+      <w:color w:val="605E5C"/>
+      <w:shd w:val="clear" w:color="auto" w:fill="E1DFDD"/>
+    </w:rPr>
+  </w:style>
 </w:styles>
 </file>
 
@@ -6691,4 +9866,16 @@
     </a:ext>
   </a:extLst>
 </a:theme>
+</file>
+
+<file path=customXml/item1.xml><?xml version="1.0" encoding="utf-8"?>
+<b:Sources xmlns:b="http://schemas.openxmlformats.org/officeDocument/2006/bibliography" xmlns="http://schemas.openxmlformats.org/officeDocument/2006/bibliography" SelectedStyle="\APASixthEditionOfficeOnline.xsl" StyleName="APA" Version="6"/>
+</file>
+
+<file path=customXml/itemProps1.xml><?xml version="1.0" encoding="utf-8"?>
+<ds:datastoreItem xmlns:ds="http://schemas.openxmlformats.org/officeDocument/2006/customXml" ds:itemID="{4DD145B6-A10A-4AEF-BED1-0C062BB9F3F3}">
+  <ds:schemaRefs>
+    <ds:schemaRef ds:uri="http://schemas.openxmlformats.org/officeDocument/2006/bibliography"/>
+  </ds:schemaRefs>
+</ds:datastoreItem>
 </file>
</xml_diff>

<commit_message>
Update razavi rf microelectronics notes
</commit_message>
<xml_diff>
--- a/notes/signals-and-systems-summary.docx
+++ b/notes/signals-and-systems-summary.docx
@@ -13188,6 +13188,352 @@
           </m:f>
         </m:oMath>
       </m:oMathPara>
+    </w:p>
+    <w:p>
+      <w:pPr>
+        <w:pStyle w:val="Heading1"/>
+        <w:rPr>
+          <w:rFonts w:eastAsiaTheme="minorEastAsia"/>
+        </w:rPr>
+      </w:pPr>
+      <w:r>
+        <w:rPr>
+          <w:rFonts w:eastAsiaTheme="minorEastAsia"/>
+        </w:rPr>
+        <w:lastRenderedPageBreak/>
+        <w:t>PSD</w:t>
+      </w:r>
+    </w:p>
+    <w:p>
+      <w:pPr>
+        <w:rPr>
+          <w:rFonts w:eastAsiaTheme="minorEastAsia"/>
+        </w:rPr>
+      </w:pPr>
+      <w:r>
+        <w:t xml:space="preserve">PSD = FT of autocorrelation of a signal – </w:t>
+      </w:r>
+      <m:oMath>
+        <m:sSub>
+          <m:sSubPr>
+            <m:ctrlPr>
+              <w:rPr>
+                <w:rFonts w:ascii="Cambria Math" w:hAnsi="Cambria Math"/>
+                <w:i/>
+              </w:rPr>
+            </m:ctrlPr>
+          </m:sSubPr>
+          <m:e>
+            <m:r>
+              <w:rPr>
+                <w:rFonts w:ascii="Cambria Math" w:hAnsi="Cambria Math"/>
+              </w:rPr>
+              <m:t>S</m:t>
+            </m:r>
+          </m:e>
+          <m:sub>
+            <m:r>
+              <w:rPr>
+                <w:rFonts w:ascii="Cambria Math" w:hAnsi="Cambria Math"/>
+              </w:rPr>
+              <m:t>x</m:t>
+            </m:r>
+          </m:sub>
+        </m:sSub>
+        <m:d>
+          <m:dPr>
+            <m:ctrlPr>
+              <w:rPr>
+                <w:rFonts w:ascii="Cambria Math" w:hAnsi="Cambria Math"/>
+                <w:i/>
+              </w:rPr>
+            </m:ctrlPr>
+          </m:dPr>
+          <m:e>
+            <m:r>
+              <w:rPr>
+                <w:rFonts w:ascii="Cambria Math" w:hAnsi="Cambria Math"/>
+              </w:rPr>
+              <m:t>f</m:t>
+            </m:r>
+          </m:e>
+        </m:d>
+        <m:r>
+          <w:rPr>
+            <w:rFonts w:ascii="Cambria Math" w:hAnsi="Cambria Math"/>
+          </w:rPr>
+          <m:t>=</m:t>
+        </m:r>
+        <m:sSup>
+          <m:sSupPr>
+            <m:ctrlPr>
+              <w:rPr>
+                <w:rFonts w:ascii="Cambria Math" w:hAnsi="Cambria Math"/>
+                <w:i/>
+              </w:rPr>
+            </m:ctrlPr>
+          </m:sSupPr>
+          <m:e>
+            <m:d>
+              <m:dPr>
+                <m:begChr m:val="|"/>
+                <m:endChr m:val="|"/>
+                <m:ctrlPr>
+                  <w:rPr>
+                    <w:rFonts w:ascii="Cambria Math" w:hAnsi="Cambria Math"/>
+                    <w:i/>
+                  </w:rPr>
+                </m:ctrlPr>
+              </m:dPr>
+              <m:e>
+                <m:r>
+                  <w:rPr>
+                    <w:rFonts w:ascii="Cambria Math" w:hAnsi="Cambria Math"/>
+                  </w:rPr>
+                  <m:t>X</m:t>
+                </m:r>
+                <m:d>
+                  <m:dPr>
+                    <m:ctrlPr>
+                      <w:rPr>
+                        <w:rFonts w:ascii="Cambria Math" w:hAnsi="Cambria Math"/>
+                        <w:i/>
+                      </w:rPr>
+                    </m:ctrlPr>
+                  </m:dPr>
+                  <m:e>
+                    <m:r>
+                      <w:rPr>
+                        <w:rFonts w:ascii="Cambria Math" w:hAnsi="Cambria Math"/>
+                      </w:rPr>
+                      <m:t>f</m:t>
+                    </m:r>
+                  </m:e>
+                </m:d>
+              </m:e>
+            </m:d>
+          </m:e>
+          <m:sup>
+            <m:r>
+              <w:rPr>
+                <w:rFonts w:ascii="Cambria Math" w:hAnsi="Cambria Math"/>
+              </w:rPr>
+              <m:t>2</m:t>
+            </m:r>
+          </m:sup>
+        </m:sSup>
+        <m:r>
+          <w:rPr>
+            <w:rFonts w:ascii="Cambria Math" w:hAnsi="Cambria Math"/>
+          </w:rPr>
+          <m:t>=X</m:t>
+        </m:r>
+        <m:d>
+          <m:dPr>
+            <m:ctrlPr>
+              <w:rPr>
+                <w:rFonts w:ascii="Cambria Math" w:hAnsi="Cambria Math"/>
+                <w:i/>
+              </w:rPr>
+            </m:ctrlPr>
+          </m:dPr>
+          <m:e>
+            <m:r>
+              <w:rPr>
+                <w:rFonts w:ascii="Cambria Math" w:hAnsi="Cambria Math"/>
+              </w:rPr>
+              <m:t>f</m:t>
+            </m:r>
+          </m:e>
+        </m:d>
+        <m:sSup>
+          <m:sSupPr>
+            <m:ctrlPr>
+              <w:rPr>
+                <w:rFonts w:ascii="Cambria Math" w:hAnsi="Cambria Math"/>
+                <w:i/>
+              </w:rPr>
+            </m:ctrlPr>
+          </m:sSupPr>
+          <m:e>
+            <m:r>
+              <w:rPr>
+                <w:rFonts w:ascii="Cambria Math" w:hAnsi="Cambria Math"/>
+              </w:rPr>
+              <m:t>X</m:t>
+            </m:r>
+          </m:e>
+          <m:sup>
+            <m:r>
+              <w:rPr>
+                <w:rFonts w:ascii="Cambria Math" w:hAnsi="Cambria Math"/>
+              </w:rPr>
+              <m:t>*</m:t>
+            </m:r>
+          </m:sup>
+        </m:sSup>
+        <m:d>
+          <m:dPr>
+            <m:ctrlPr>
+              <w:rPr>
+                <w:rFonts w:ascii="Cambria Math" w:hAnsi="Cambria Math"/>
+                <w:i/>
+              </w:rPr>
+            </m:ctrlPr>
+          </m:dPr>
+          <m:e>
+            <m:r>
+              <w:rPr>
+                <w:rFonts w:ascii="Cambria Math" w:hAnsi="Cambria Math"/>
+              </w:rPr>
+              <m:t>f</m:t>
+            </m:r>
+          </m:e>
+        </m:d>
+      </m:oMath>
+    </w:p>
+    <w:p>
+      <w:pPr>
+        <w:rPr>
+          <w:rFonts w:eastAsiaTheme="minorEastAsia"/>
+        </w:rPr>
+      </w:pPr>
+      <w:r>
+        <w:rPr>
+          <w:rFonts w:eastAsiaTheme="minorEastAsia"/>
+        </w:rPr>
+        <w:t>Autocorrelation of a signal is</w:t>
+      </w:r>
+    </w:p>
+    <w:p>
+      <w:pPr>
+        <w:rPr>
+          <w:rFonts w:eastAsiaTheme="minorEastAsia"/>
+        </w:rPr>
+      </w:pPr>
+      <m:oMathPara>
+        <m:oMath>
+          <m:nary>
+            <m:naryPr>
+              <m:ctrlPr>
+                <w:rPr>
+                  <w:rFonts w:ascii="Cambria Math" w:eastAsiaTheme="minorEastAsia" w:hAnsi="Cambria Math"/>
+                  <w:i/>
+                </w:rPr>
+              </m:ctrlPr>
+            </m:naryPr>
+            <m:sub>
+              <m:r>
+                <w:rPr>
+                  <w:rFonts w:ascii="Cambria Math" w:eastAsiaTheme="minorEastAsia" w:hAnsi="Cambria Math"/>
+                </w:rPr>
+                <m:t>-∞</m:t>
+              </m:r>
+            </m:sub>
+            <m:sup>
+              <m:r>
+                <w:rPr>
+                  <w:rFonts w:ascii="Cambria Math" w:eastAsiaTheme="minorEastAsia" w:hAnsi="Cambria Math"/>
+                </w:rPr>
+                <m:t>∞</m:t>
+              </m:r>
+            </m:sup>
+            <m:e>
+              <m:r>
+                <w:rPr>
+                  <w:rFonts w:ascii="Cambria Math" w:eastAsiaTheme="minorEastAsia" w:hAnsi="Cambria Math"/>
+                </w:rPr>
+                <m:t>x</m:t>
+              </m:r>
+              <m:d>
+                <m:dPr>
+                  <m:ctrlPr>
+                    <w:rPr>
+                      <w:rFonts w:ascii="Cambria Math" w:eastAsiaTheme="minorEastAsia" w:hAnsi="Cambria Math"/>
+                      <w:i/>
+                    </w:rPr>
+                  </m:ctrlPr>
+                </m:dPr>
+                <m:e>
+                  <m:r>
+                    <w:rPr>
+                      <w:rFonts w:ascii="Cambria Math" w:eastAsiaTheme="minorEastAsia" w:hAnsi="Cambria Math"/>
+                    </w:rPr>
+                    <m:t>t</m:t>
+                  </m:r>
+                </m:e>
+              </m:d>
+              <m:r>
+                <w:rPr>
+                  <w:rFonts w:ascii="Cambria Math" w:eastAsiaTheme="minorEastAsia" w:hAnsi="Cambria Math"/>
+                </w:rPr>
+                <m:t>x</m:t>
+              </m:r>
+              <m:d>
+                <m:dPr>
+                  <m:ctrlPr>
+                    <w:rPr>
+                      <w:rFonts w:ascii="Cambria Math" w:eastAsiaTheme="minorEastAsia" w:hAnsi="Cambria Math"/>
+                      <w:i/>
+                    </w:rPr>
+                  </m:ctrlPr>
+                </m:dPr>
+                <m:e>
+                  <m:r>
+                    <w:rPr>
+                      <w:rFonts w:ascii="Cambria Math" w:eastAsiaTheme="minorEastAsia" w:hAnsi="Cambria Math"/>
+                    </w:rPr>
+                    <m:t>t-τ</m:t>
+                  </m:r>
+                </m:e>
+              </m:d>
+              <m:r>
+                <w:rPr>
+                  <w:rFonts w:ascii="Cambria Math" w:eastAsiaTheme="minorEastAsia" w:hAnsi="Cambria Math"/>
+                </w:rPr>
+                <m:t>dτ</m:t>
+              </m:r>
+            </m:e>
+          </m:nary>
+        </m:oMath>
+      </m:oMathPara>
+    </w:p>
+    <w:p>
+      <w:pPr>
+        <w:rPr>
+          <w:rFonts w:eastAsiaTheme="minorEastAsia"/>
+        </w:rPr>
+      </w:pPr>
+      <w:r>
+        <w:rPr>
+          <w:rFonts w:eastAsiaTheme="minorEastAsia"/>
+        </w:rPr>
+        <w:t>What about for complex signal?</w:t>
+      </w:r>
+    </w:p>
+    <w:p>
+      <w:pPr>
+        <w:pStyle w:val="Heading1"/>
+        <w:rPr>
+          <w:rFonts w:eastAsiaTheme="minorEastAsia"/>
+        </w:rPr>
+      </w:pPr>
+      <w:r>
+        <w:rPr>
+          <w:rFonts w:eastAsiaTheme="minorEastAsia"/>
+        </w:rPr>
+        <w:t>DFT, spectrum analyzers, etc.</w:t>
+      </w:r>
+    </w:p>
+    <w:p>
+      <w:r>
+        <w:t>I think there are numerical integration ways to calculate CTFT, DTFT, etc. But the advantage of DFT is you don’t need to integrate.</w:t>
+      </w:r>
+    </w:p>
+    <w:p>
+      <w:r>
+        <w:t>How do spectrum analyzers measure power nowadays? Do they use DFT?</w:t>
+      </w:r>
     </w:p>
     <w:p>
       <w:pPr>

</xml_diff>